<commit_message>
Add 2 SAPR chairs
</commit_message>
<xml_diff>
--- a/docx/Список рассылки.docx
+++ b/docx/Список рассылки.docx
@@ -58,15 +58,7 @@
           <w:sz w:val="24"/>
           <w:szCs w:val="24"/>
         </w:rPr>
-        <w:t xml:space="preserve">которым направлен автореферат диссертации </w:t>
-      </w:r>
-      <w:r>
-        <w:rPr>
-          <w:rFonts w:ascii="Times New Roman" w:hAnsi="Times New Roman" w:cs="Times New Roman"/>
-          <w:sz w:val="24"/>
-          <w:szCs w:val="24"/>
-        </w:rPr>
-        <w:t>Уколова Станислава Сергеевича</w:t>
+        <w:t>которым направлен автореферат диссертации Уколова Станислава Сергеевича</w:t>
       </w:r>
     </w:p>
     <w:p>
@@ -87,55 +79,7 @@
           <w:sz w:val="24"/>
           <w:szCs w:val="24"/>
         </w:rPr>
-        <w:t>«Разработка алгоритмов оптимальной</w:t>
-      </w:r>
-      <w:r>
-        <w:rPr>
-          <w:rFonts w:ascii="Times New Roman" w:hAnsi="Times New Roman" w:cs="Times New Roman"/>
-          <w:sz w:val="24"/>
-          <w:szCs w:val="24"/>
-        </w:rPr>
-        <w:t xml:space="preserve"> </w:t>
-      </w:r>
-      <w:r>
-        <w:rPr>
-          <w:rFonts w:ascii="Times New Roman" w:hAnsi="Times New Roman" w:cs="Times New Roman"/>
-          <w:sz w:val="24"/>
-          <w:szCs w:val="24"/>
-        </w:rPr>
-        <w:t>маршрутизации инструмента для САПР</w:t>
-      </w:r>
-      <w:r>
-        <w:rPr>
-          <w:rFonts w:ascii="Times New Roman" w:hAnsi="Times New Roman" w:cs="Times New Roman"/>
-          <w:sz w:val="24"/>
-          <w:szCs w:val="24"/>
-        </w:rPr>
-        <w:t xml:space="preserve"> </w:t>
-      </w:r>
-      <w:r>
-        <w:rPr>
-          <w:rFonts w:ascii="Times New Roman" w:hAnsi="Times New Roman" w:cs="Times New Roman"/>
-          <w:sz w:val="24"/>
-          <w:szCs w:val="24"/>
-        </w:rPr>
-        <w:t>управляющих программ машин листовой резки</w:t>
-      </w:r>
-      <w:r>
-        <w:rPr>
-          <w:rFonts w:ascii="Times New Roman" w:hAnsi="Times New Roman" w:cs="Times New Roman"/>
-          <w:sz w:val="24"/>
-          <w:szCs w:val="24"/>
-        </w:rPr>
-        <w:t xml:space="preserve"> </w:t>
-      </w:r>
-      <w:r>
-        <w:rPr>
-          <w:rFonts w:ascii="Times New Roman" w:hAnsi="Times New Roman" w:cs="Times New Roman"/>
-          <w:sz w:val="24"/>
-          <w:szCs w:val="24"/>
-        </w:rPr>
-        <w:t>с ЧПУ», представленной на соискание ученой степени кандидата технических наук по специальности 05.13.12 – Системы автоматизации проектирования (промышленность)</w:t>
+        <w:t>«Разработка алгоритмов оптимальной маршрутизации инструмента для САПР управляющих программ машин листовой резки с ЧПУ», представленной на соискание ученой степени кандидата технических наук по специальности 05.13.12 – Системы автоматизации проектирования (промышленность)</w:t>
       </w:r>
     </w:p>
     <w:tbl>
@@ -830,15 +774,6 @@
                 <w:lang w:eastAsia="ru-RU"/>
               </w:rPr>
               <w:br/>
-            </w:r>
-            <w:r>
-              <w:rPr>
-                <w:rFonts w:ascii="Times New Roman" w:eastAsia="Times New Roman" w:hAnsi="Times New Roman" w:cs="Times New Roman"/>
-                <w:color w:val="000000"/>
-                <w:sz w:val="24"/>
-                <w:szCs w:val="24"/>
-                <w:lang w:eastAsia="ru-RU"/>
-              </w:rPr>
               <w:t>доктор технических наук, профессор, ФГБОУ ВО «Уфимский государственный авиационный технический университет», г. Уфа, заведующий кафедрой информатики</w:t>
             </w:r>
           </w:p>
@@ -969,15 +904,6 @@
                 <w:lang w:eastAsia="ru-RU"/>
               </w:rPr>
               <w:br/>
-            </w:r>
-            <w:r>
-              <w:rPr>
-                <w:rFonts w:ascii="Times New Roman" w:eastAsia="Times New Roman" w:hAnsi="Times New Roman" w:cs="Times New Roman"/>
-                <w:color w:val="000000"/>
-                <w:sz w:val="24"/>
-                <w:szCs w:val="24"/>
-                <w:lang w:eastAsia="ru-RU"/>
-              </w:rPr>
               <w:t>доктор технических наук, доцент, ФГБОУ ВО «Омский государственный технический университет», г. Омск, заведующий кафедрой комплексной защиты информации</w:t>
             </w:r>
           </w:p>
@@ -1867,27 +1793,7 @@
                 <w:szCs w:val="24"/>
                 <w:lang w:eastAsia="ru-RU"/>
               </w:rPr>
-              <w:t>(официальный оппонент), доктор технических наук, профессор, ФГБУН Институт машиноведения</w:t>
-            </w:r>
-            <w:r>
-              <w:rPr>
-                <w:rFonts w:ascii="Times New Roman" w:eastAsia="Times New Roman" w:hAnsi="Times New Roman" w:cs="Times New Roman"/>
-                <w:color w:val="000000"/>
-                <w:sz w:val="24"/>
-                <w:szCs w:val="24"/>
-                <w:lang w:eastAsia="ru-RU"/>
-              </w:rPr>
-              <w:t xml:space="preserve"> </w:t>
-            </w:r>
-            <w:r>
-              <w:rPr>
-                <w:rFonts w:ascii="Times New Roman" w:eastAsia="Times New Roman" w:hAnsi="Times New Roman" w:cs="Times New Roman"/>
-                <w:color w:val="000000"/>
-                <w:sz w:val="24"/>
-                <w:szCs w:val="24"/>
-                <w:lang w:eastAsia="ru-RU"/>
-              </w:rPr>
-              <w:t xml:space="preserve">имени Э.С. </w:t>
+              <w:t xml:space="preserve">(официальный оппонент), доктор технических наук, профессор, ФГБУН Институт машиноведения имени Э.С. </w:t>
             </w:r>
             <w:proofErr w:type="spellStart"/>
             <w:r>
@@ -2884,7 +2790,16 @@
                 <w:sz w:val="24"/>
                 <w:szCs w:val="24"/>
               </w:rPr>
-              <w:t xml:space="preserve">, профессор кафедры, доктор технических наук, </w:t>
+              <w:t>, профессор кафедры, доктор технических наук</w:t>
+            </w:r>
+            <w:r>
+              <w:rPr>
+                <w:b w:val="0"/>
+                <w:color w:val="000000"/>
+                <w:sz w:val="24"/>
+                <w:szCs w:val="24"/>
+              </w:rPr>
+              <w:br/>
             </w:r>
             <w:proofErr w:type="spellStart"/>
             <w:r>
@@ -3022,6 +2937,7 @@
           <w:p>
             <w:pPr>
               <w:pStyle w:val="1"/>
+              <w:outlineLvl w:val="0"/>
               <w:rPr>
                 <w:b w:val="0"/>
                 <w:color w:val="000000"/>
@@ -3077,7 +2993,25 @@
                 <w:sz w:val="24"/>
                 <w:szCs w:val="24"/>
               </w:rPr>
-              <w:t>, кандидат технических наук, доцент, Вохминцев Александр Владиславович.</w:t>
+              <w:t>, кандидат технических наук, доцент</w:t>
+            </w:r>
+            <w:r>
+              <w:rPr>
+                <w:b w:val="0"/>
+                <w:color w:val="000000"/>
+                <w:sz w:val="24"/>
+                <w:szCs w:val="24"/>
+              </w:rPr>
+              <w:br/>
+            </w:r>
+            <w:r>
+              <w:rPr>
+                <w:b w:val="0"/>
+                <w:color w:val="000000"/>
+                <w:sz w:val="24"/>
+                <w:szCs w:val="24"/>
+              </w:rPr>
+              <w:t>Вохминцев Александр Владиславович.</w:t>
             </w:r>
           </w:p>
         </w:tc>
@@ -3089,6 +3023,7 @@
           <w:p>
             <w:pPr>
               <w:pStyle w:val="1"/>
+              <w:outlineLvl w:val="0"/>
               <w:rPr>
                 <w:b w:val="0"/>
                 <w:color w:val="000000"/>
@@ -3222,7 +3157,18 @@
                 <w:szCs w:val="24"/>
                 <w:lang w:eastAsia="ru-RU"/>
               </w:rPr>
-              <w:t xml:space="preserve">доктор технических наук </w:t>
+              <w:t>доктор технических наук</w:t>
+            </w:r>
+            <w:r>
+              <w:rPr>
+                <w:rFonts w:ascii="Times New Roman" w:eastAsia="Times New Roman" w:hAnsi="Times New Roman" w:cs="Times New Roman"/>
+                <w:b w:val="0"/>
+                <w:color w:val="auto"/>
+                <w:sz w:val="24"/>
+                <w:szCs w:val="24"/>
+                <w:lang w:eastAsia="ru-RU"/>
+              </w:rPr>
+              <w:br/>
             </w:r>
             <w:r>
               <w:rPr>
@@ -3359,7 +3305,17 @@
                 <w:szCs w:val="24"/>
                 <w:lang w:eastAsia="ru-RU"/>
               </w:rPr>
-              <w:t xml:space="preserve">, профессор, доктор технических наук </w:t>
+              <w:t>, профессор, доктор технических наук</w:t>
+            </w:r>
+            <w:r>
+              <w:rPr>
+                <w:rFonts w:ascii="Times New Roman" w:eastAsia="Times New Roman" w:hAnsi="Times New Roman" w:cs="Times New Roman"/>
+                <w:color w:val="000000"/>
+                <w:sz w:val="24"/>
+                <w:szCs w:val="24"/>
+                <w:lang w:eastAsia="ru-RU"/>
+              </w:rPr>
+              <w:br/>
             </w:r>
             <w:r>
               <w:rPr>
@@ -3524,7 +3480,27 @@
                 <w:szCs w:val="24"/>
                 <w:lang w:eastAsia="ru-RU"/>
               </w:rPr>
-              <w:t>, кандидат технических наук Захарова Галина Борисовна.</w:t>
+              <w:t>, кандидат технических наук</w:t>
+            </w:r>
+            <w:r>
+              <w:rPr>
+                <w:rFonts w:ascii="Times New Roman" w:eastAsia="Times New Roman" w:hAnsi="Times New Roman" w:cs="Times New Roman"/>
+                <w:color w:val="000000"/>
+                <w:sz w:val="24"/>
+                <w:szCs w:val="24"/>
+                <w:lang w:eastAsia="ru-RU"/>
+              </w:rPr>
+              <w:br/>
+            </w:r>
+            <w:r>
+              <w:rPr>
+                <w:rFonts w:ascii="Times New Roman" w:eastAsia="Times New Roman" w:hAnsi="Times New Roman" w:cs="Times New Roman"/>
+                <w:color w:val="000000"/>
+                <w:sz w:val="24"/>
+                <w:szCs w:val="24"/>
+                <w:lang w:eastAsia="ru-RU"/>
+              </w:rPr>
+              <w:t>Захарова Галина Борисовна.</w:t>
             </w:r>
           </w:p>
         </w:tc>
@@ -3644,11 +3620,99 @@
             <w:pPr>
               <w:spacing w:after="0" w:line="240" w:lineRule="auto"/>
               <w:rPr>
-                <w:rFonts w:ascii="Times New Roman" w:hAnsi="Times New Roman" w:cs="Times New Roman"/>
-                <w:sz w:val="24"/>
-                <w:szCs w:val="24"/>
-              </w:rPr>
-            </w:pPr>
+                <w:rFonts w:ascii="Times New Roman" w:eastAsia="Times New Roman" w:hAnsi="Times New Roman" w:cs="Times New Roman"/>
+                <w:color w:val="000000"/>
+                <w:sz w:val="24"/>
+                <w:szCs w:val="24"/>
+                <w:lang w:eastAsia="ru-RU"/>
+              </w:rPr>
+            </w:pPr>
+            <w:r>
+              <w:rPr>
+                <w:rFonts w:ascii="Times New Roman" w:hAnsi="Times New Roman" w:cs="Times New Roman"/>
+                <w:sz w:val="24"/>
+                <w:szCs w:val="24"/>
+              </w:rPr>
+              <w:t>ФГБУН Институт математики и механики им. Н.</w:t>
+            </w:r>
+            <w:r>
+              <w:rPr>
+                <w:rFonts w:ascii="Times New Roman" w:hAnsi="Times New Roman" w:cs="Times New Roman"/>
+                <w:sz w:val="24"/>
+                <w:szCs w:val="24"/>
+              </w:rPr>
+              <w:t xml:space="preserve"> </w:t>
+            </w:r>
+            <w:r>
+              <w:rPr>
+                <w:rFonts w:ascii="Times New Roman" w:hAnsi="Times New Roman" w:cs="Times New Roman"/>
+                <w:sz w:val="24"/>
+                <w:szCs w:val="24"/>
+              </w:rPr>
+              <w:t>Н. Красовского Уральского отделения Российской академии наук</w:t>
+            </w:r>
+            <w:r>
+              <w:rPr>
+                <w:rFonts w:ascii="Times New Roman" w:eastAsia="Times New Roman" w:hAnsi="Times New Roman" w:cs="Times New Roman"/>
+                <w:color w:val="000000"/>
+                <w:sz w:val="24"/>
+                <w:szCs w:val="24"/>
+                <w:lang w:eastAsia="ru-RU"/>
+              </w:rPr>
+              <w:t xml:space="preserve">, </w:t>
+            </w:r>
+            <w:r>
+              <w:rPr>
+                <w:rFonts w:ascii="Times New Roman" w:eastAsia="Times New Roman" w:hAnsi="Times New Roman" w:cs="Times New Roman"/>
+                <w:color w:val="000000"/>
+                <w:sz w:val="24"/>
+                <w:szCs w:val="24"/>
+                <w:lang w:eastAsia="ru-RU"/>
+              </w:rPr>
+              <w:t>профессор, доктор</w:t>
+            </w:r>
+            <w:r>
+              <w:rPr>
+                <w:rFonts w:ascii="Times New Roman" w:eastAsia="Times New Roman" w:hAnsi="Times New Roman" w:cs="Times New Roman"/>
+                <w:color w:val="000000"/>
+                <w:sz w:val="24"/>
+                <w:szCs w:val="24"/>
+                <w:lang w:eastAsia="ru-RU"/>
+              </w:rPr>
+              <w:t xml:space="preserve"> физико-математических наук</w:t>
+            </w:r>
+            <w:r>
+              <w:rPr>
+                <w:rFonts w:ascii="Times New Roman" w:eastAsia="Times New Roman" w:hAnsi="Times New Roman" w:cs="Times New Roman"/>
+                <w:color w:val="000000"/>
+                <w:sz w:val="24"/>
+                <w:szCs w:val="24"/>
+                <w:lang w:eastAsia="ru-RU"/>
+              </w:rPr>
+              <w:br/>
+            </w:r>
+            <w:proofErr w:type="spellStart"/>
+            <w:r>
+              <w:rPr>
+                <w:rFonts w:ascii="Times New Roman" w:eastAsia="Times New Roman" w:hAnsi="Times New Roman" w:cs="Times New Roman"/>
+                <w:color w:val="000000"/>
+                <w:sz w:val="24"/>
+                <w:szCs w:val="24"/>
+                <w:lang w:eastAsia="ru-RU"/>
+              </w:rPr>
+              <w:t>Хачай</w:t>
+            </w:r>
+            <w:proofErr w:type="spellEnd"/>
+            <w:r>
+              <w:rPr>
+                <w:rFonts w:ascii="Times New Roman" w:eastAsia="Times New Roman" w:hAnsi="Times New Roman" w:cs="Times New Roman"/>
+                <w:color w:val="000000"/>
+                <w:sz w:val="24"/>
+                <w:szCs w:val="24"/>
+                <w:lang w:eastAsia="ru-RU"/>
+              </w:rPr>
+              <w:t xml:space="preserve"> Михаил Юрьевич</w:t>
+            </w:r>
           </w:p>
         </w:tc>
         <w:tc>
@@ -3660,11 +3724,21 @@
             <w:pPr>
               <w:spacing w:after="0" w:line="240" w:lineRule="auto"/>
               <w:rPr>
-                <w:rFonts w:ascii="Times New Roman" w:hAnsi="Times New Roman" w:cs="Times New Roman"/>
-                <w:sz w:val="24"/>
-                <w:szCs w:val="24"/>
-              </w:rPr>
-            </w:pPr>
+                <w:rFonts w:ascii="Times New Roman" w:eastAsia="Times New Roman" w:hAnsi="Times New Roman" w:cs="Times New Roman"/>
+                <w:color w:val="000000"/>
+                <w:sz w:val="24"/>
+                <w:szCs w:val="24"/>
+                <w:lang w:eastAsia="ru-RU"/>
+              </w:rPr>
+            </w:pPr>
+            <w:r>
+              <w:rPr>
+                <w:rFonts w:ascii="Times New Roman" w:hAnsi="Times New Roman" w:cs="Times New Roman"/>
+                <w:sz w:val="24"/>
+                <w:szCs w:val="24"/>
+              </w:rPr>
+              <w:t>620137, Свердловская область, г. Екатеринбург, ул. Софьи Ковалевской, д. 16</w:t>
+            </w:r>
           </w:p>
         </w:tc>
         <w:tc>
@@ -3684,6 +3758,16 @@
                 <w:lang w:eastAsia="ru-RU"/>
               </w:rPr>
             </w:pPr>
+            <w:r>
+              <w:rPr>
+                <w:rFonts w:ascii="Times New Roman" w:eastAsia="Times New Roman" w:hAnsi="Times New Roman" w:cs="Times New Roman"/>
+                <w:color w:val="000000"/>
+                <w:sz w:val="24"/>
+                <w:szCs w:val="24"/>
+                <w:lang w:eastAsia="ru-RU"/>
+              </w:rPr>
+              <w:t>1</w:t>
+            </w:r>
           </w:p>
         </w:tc>
       </w:tr>
@@ -3721,11 +3805,117 @@
             <w:pPr>
               <w:spacing w:after="0" w:line="240" w:lineRule="auto"/>
               <w:rPr>
-                <w:rFonts w:ascii="Times New Roman" w:hAnsi="Times New Roman" w:cs="Times New Roman"/>
-                <w:sz w:val="24"/>
-                <w:szCs w:val="24"/>
-              </w:rPr>
-            </w:pPr>
+                <w:rFonts w:ascii="Times New Roman" w:eastAsia="Times New Roman" w:hAnsi="Times New Roman" w:cs="Times New Roman"/>
+                <w:color w:val="000000"/>
+                <w:sz w:val="24"/>
+                <w:szCs w:val="24"/>
+                <w:lang w:eastAsia="ru-RU"/>
+              </w:rPr>
+            </w:pPr>
+            <w:r>
+              <w:rPr>
+                <w:rFonts w:ascii="Times New Roman" w:hAnsi="Times New Roman" w:cs="Times New Roman"/>
+                <w:sz w:val="24"/>
+                <w:szCs w:val="24"/>
+              </w:rPr>
+              <w:t>ФГБУН Институт математики и механики им. Н.</w:t>
+            </w:r>
+            <w:r>
+              <w:rPr>
+                <w:rFonts w:ascii="Times New Roman" w:hAnsi="Times New Roman" w:cs="Times New Roman"/>
+                <w:sz w:val="24"/>
+                <w:szCs w:val="24"/>
+              </w:rPr>
+              <w:t xml:space="preserve"> </w:t>
+            </w:r>
+            <w:r>
+              <w:rPr>
+                <w:rFonts w:ascii="Times New Roman" w:hAnsi="Times New Roman" w:cs="Times New Roman"/>
+                <w:sz w:val="24"/>
+                <w:szCs w:val="24"/>
+              </w:rPr>
+              <w:t>Н. Красовского Уральского отделения Российской академии наук</w:t>
+            </w:r>
+            <w:r>
+              <w:rPr>
+                <w:rFonts w:ascii="Times New Roman" w:eastAsia="Times New Roman" w:hAnsi="Times New Roman" w:cs="Times New Roman"/>
+                <w:color w:val="000000"/>
+                <w:sz w:val="24"/>
+                <w:szCs w:val="24"/>
+                <w:lang w:eastAsia="ru-RU"/>
+              </w:rPr>
+              <w:t xml:space="preserve">, </w:t>
+            </w:r>
+            <w:r>
+              <w:rPr>
+                <w:rFonts w:ascii="Times New Roman" w:eastAsia="Times New Roman" w:hAnsi="Times New Roman" w:cs="Times New Roman"/>
+                <w:color w:val="000000"/>
+                <w:sz w:val="24"/>
+                <w:szCs w:val="24"/>
+                <w:lang w:eastAsia="ru-RU"/>
+              </w:rPr>
+              <w:t xml:space="preserve">член-корреспондент РАН, </w:t>
+            </w:r>
+            <w:r>
+              <w:rPr>
+                <w:rFonts w:ascii="Times New Roman" w:eastAsia="Times New Roman" w:hAnsi="Times New Roman" w:cs="Times New Roman"/>
+                <w:color w:val="000000"/>
+                <w:sz w:val="24"/>
+                <w:szCs w:val="24"/>
+                <w:lang w:eastAsia="ru-RU"/>
+              </w:rPr>
+              <w:t xml:space="preserve">профессор, </w:t>
+            </w:r>
+            <w:r>
+              <w:rPr>
+                <w:rFonts w:ascii="Times New Roman" w:eastAsia="Times New Roman" w:hAnsi="Times New Roman" w:cs="Times New Roman"/>
+                <w:color w:val="000000"/>
+                <w:sz w:val="24"/>
+                <w:szCs w:val="24"/>
+                <w:lang w:eastAsia="ru-RU"/>
+              </w:rPr>
+              <w:t>доктор</w:t>
+            </w:r>
+            <w:r>
+              <w:rPr>
+                <w:rFonts w:ascii="Times New Roman" w:eastAsia="Times New Roman" w:hAnsi="Times New Roman" w:cs="Times New Roman"/>
+                <w:color w:val="000000"/>
+                <w:sz w:val="24"/>
+                <w:szCs w:val="24"/>
+                <w:lang w:eastAsia="ru-RU"/>
+              </w:rPr>
+              <w:t xml:space="preserve"> физико-математических наук</w:t>
+            </w:r>
+            <w:r>
+              <w:rPr>
+                <w:rFonts w:ascii="Times New Roman" w:eastAsia="Times New Roman" w:hAnsi="Times New Roman" w:cs="Times New Roman"/>
+                <w:color w:val="000000"/>
+                <w:sz w:val="24"/>
+                <w:szCs w:val="24"/>
+                <w:lang w:eastAsia="ru-RU"/>
+              </w:rPr>
+              <w:br/>
+            </w:r>
+            <w:r>
+              <w:rPr>
+                <w:rFonts w:ascii="Times New Roman" w:eastAsia="Times New Roman" w:hAnsi="Times New Roman" w:cs="Times New Roman"/>
+                <w:color w:val="000000"/>
+                <w:sz w:val="24"/>
+                <w:szCs w:val="24"/>
+                <w:lang w:eastAsia="ru-RU"/>
+              </w:rPr>
+              <w:t>Ченцов Александр</w:t>
+            </w:r>
+            <w:r>
+              <w:rPr>
+                <w:rFonts w:ascii="Times New Roman" w:eastAsia="Times New Roman" w:hAnsi="Times New Roman" w:cs="Times New Roman"/>
+                <w:color w:val="000000"/>
+                <w:sz w:val="24"/>
+                <w:szCs w:val="24"/>
+                <w:lang w:eastAsia="ru-RU"/>
+              </w:rPr>
+              <w:t xml:space="preserve"> Георгиевич</w:t>
+            </w:r>
           </w:p>
         </w:tc>
         <w:tc>
@@ -3737,11 +3927,21 @@
             <w:pPr>
               <w:spacing w:after="0" w:line="240" w:lineRule="auto"/>
               <w:rPr>
-                <w:rFonts w:ascii="Times New Roman" w:hAnsi="Times New Roman" w:cs="Times New Roman"/>
-                <w:sz w:val="24"/>
-                <w:szCs w:val="24"/>
-              </w:rPr>
-            </w:pPr>
+                <w:rFonts w:ascii="Times New Roman" w:eastAsia="Times New Roman" w:hAnsi="Times New Roman" w:cs="Times New Roman"/>
+                <w:color w:val="000000"/>
+                <w:sz w:val="24"/>
+                <w:szCs w:val="24"/>
+                <w:lang w:eastAsia="ru-RU"/>
+              </w:rPr>
+            </w:pPr>
+            <w:r>
+              <w:rPr>
+                <w:rFonts w:ascii="Times New Roman" w:hAnsi="Times New Roman" w:cs="Times New Roman"/>
+                <w:sz w:val="24"/>
+                <w:szCs w:val="24"/>
+              </w:rPr>
+              <w:t>620137, Свердловская область, г. Екатеринбург, ул. Софьи Ковалевской, д. 16</w:t>
+            </w:r>
           </w:p>
         </w:tc>
         <w:tc>
@@ -3761,6 +3961,16 @@
                 <w:lang w:eastAsia="ru-RU"/>
               </w:rPr>
             </w:pPr>
+            <w:r>
+              <w:rPr>
+                <w:rFonts w:ascii="Times New Roman" w:eastAsia="Times New Roman" w:hAnsi="Times New Roman" w:cs="Times New Roman"/>
+                <w:color w:val="000000"/>
+                <w:sz w:val="24"/>
+                <w:szCs w:val="24"/>
+                <w:lang w:eastAsia="ru-RU"/>
+              </w:rPr>
+              <w:t>1</w:t>
+            </w:r>
           </w:p>
         </w:tc>
       </w:tr>
@@ -3811,7 +4021,582 @@
                 <w:sz w:val="24"/>
                 <w:szCs w:val="24"/>
               </w:rPr>
-              <w:t xml:space="preserve">ФГБУН Институт математики и механики им. </w:t>
+              <w:t>ФГБУН Институт математики и механики им. Н.</w:t>
+            </w:r>
+            <w:r>
+              <w:rPr>
+                <w:rFonts w:ascii="Times New Roman" w:hAnsi="Times New Roman" w:cs="Times New Roman"/>
+                <w:sz w:val="24"/>
+                <w:szCs w:val="24"/>
+              </w:rPr>
+              <w:t xml:space="preserve"> </w:t>
+            </w:r>
+            <w:r>
+              <w:rPr>
+                <w:rFonts w:ascii="Times New Roman" w:hAnsi="Times New Roman" w:cs="Times New Roman"/>
+                <w:sz w:val="24"/>
+                <w:szCs w:val="24"/>
+              </w:rPr>
+              <w:t>Н. Красовского Уральского отделения Российской академии наук</w:t>
+            </w:r>
+            <w:r>
+              <w:rPr>
+                <w:rFonts w:ascii="Times New Roman" w:eastAsia="Times New Roman" w:hAnsi="Times New Roman" w:cs="Times New Roman"/>
+                <w:color w:val="000000"/>
+                <w:sz w:val="24"/>
+                <w:szCs w:val="24"/>
+                <w:lang w:eastAsia="ru-RU"/>
+              </w:rPr>
+              <w:t>, кандидат физико-математических наук</w:t>
+            </w:r>
+            <w:r>
+              <w:rPr>
+                <w:rFonts w:ascii="Times New Roman" w:eastAsia="Times New Roman" w:hAnsi="Times New Roman" w:cs="Times New Roman"/>
+                <w:color w:val="000000"/>
+                <w:sz w:val="24"/>
+                <w:szCs w:val="24"/>
+                <w:lang w:eastAsia="ru-RU"/>
+              </w:rPr>
+              <w:br/>
+            </w:r>
+            <w:r>
+              <w:rPr>
+                <w:rFonts w:ascii="Times New Roman" w:eastAsia="Times New Roman" w:hAnsi="Times New Roman" w:cs="Times New Roman"/>
+                <w:color w:val="000000"/>
+                <w:sz w:val="24"/>
+                <w:szCs w:val="24"/>
+                <w:lang w:eastAsia="ru-RU"/>
+              </w:rPr>
+              <w:t>Ченцов Павел Александрович.</w:t>
+            </w:r>
+          </w:p>
+        </w:tc>
+        <w:tc>
+          <w:tcPr>
+            <w:tcW w:w="3544" w:type="dxa"/>
+            <w:vAlign w:val="center"/>
+          </w:tcPr>
+          <w:p>
+            <w:pPr>
+              <w:spacing w:after="0" w:line="240" w:lineRule="auto"/>
+              <w:rPr>
+                <w:rFonts w:ascii="Times New Roman" w:eastAsia="Times New Roman" w:hAnsi="Times New Roman" w:cs="Times New Roman"/>
+                <w:color w:val="000000"/>
+                <w:sz w:val="24"/>
+                <w:szCs w:val="24"/>
+                <w:lang w:eastAsia="ru-RU"/>
+              </w:rPr>
+            </w:pPr>
+            <w:r>
+              <w:rPr>
+                <w:rFonts w:ascii="Times New Roman" w:hAnsi="Times New Roman" w:cs="Times New Roman"/>
+                <w:sz w:val="24"/>
+                <w:szCs w:val="24"/>
+              </w:rPr>
+              <w:t>620137, Свердловская область, г. Екатеринбург, ул. Софьи Ковалевской, д. 16</w:t>
+            </w:r>
+          </w:p>
+        </w:tc>
+        <w:tc>
+          <w:tcPr>
+            <w:tcW w:w="992" w:type="dxa"/>
+            <w:vAlign w:val="center"/>
+          </w:tcPr>
+          <w:p>
+            <w:pPr>
+              <w:spacing w:after="0"/>
+              <w:jc w:val="center"/>
+              <w:rPr>
+                <w:rFonts w:ascii="Times New Roman" w:eastAsia="Times New Roman" w:hAnsi="Times New Roman" w:cs="Times New Roman"/>
+                <w:color w:val="000000"/>
+                <w:sz w:val="24"/>
+                <w:szCs w:val="24"/>
+                <w:lang w:eastAsia="ru-RU"/>
+              </w:rPr>
+            </w:pPr>
+            <w:r>
+              <w:rPr>
+                <w:rFonts w:ascii="Times New Roman" w:eastAsia="Times New Roman" w:hAnsi="Times New Roman" w:cs="Times New Roman"/>
+                <w:color w:val="000000"/>
+                <w:sz w:val="24"/>
+                <w:szCs w:val="24"/>
+                <w:lang w:eastAsia="ru-RU"/>
+              </w:rPr>
+              <w:t>1</w:t>
+            </w:r>
+          </w:p>
+        </w:tc>
+      </w:tr>
+      <w:tr>
+        <w:trPr>
+          <w:cantSplit/>
+        </w:trPr>
+        <w:tc>
+          <w:tcPr>
+            <w:tcW w:w="627" w:type="dxa"/>
+          </w:tcPr>
+          <w:p>
+            <w:pPr>
+              <w:pStyle w:val="a4"/>
+              <w:numPr>
+                <w:ilvl w:val="0"/>
+                <w:numId w:val="1"/>
+              </w:numPr>
+              <w:spacing w:after="0" w:line="240" w:lineRule="auto"/>
+              <w:rPr>
+                <w:rFonts w:ascii="Times New Roman" w:hAnsi="Times New Roman" w:cs="Times New Roman"/>
+                <w:sz w:val="24"/>
+                <w:szCs w:val="24"/>
+                <w:lang w:bidi="ar-IQ"/>
+              </w:rPr>
+            </w:pPr>
+          </w:p>
+        </w:tc>
+        <w:tc>
+          <w:tcPr>
+            <w:tcW w:w="4046" w:type="dxa"/>
+            <w:vAlign w:val="center"/>
+          </w:tcPr>
+          <w:p>
+            <w:pPr>
+              <w:pStyle w:val="1"/>
+              <w:outlineLvl w:val="0"/>
+              <w:rPr>
+                <w:b w:val="0"/>
+                <w:sz w:val="24"/>
+                <w:szCs w:val="24"/>
+              </w:rPr>
+            </w:pPr>
+            <w:r>
+              <w:rPr>
+                <w:b w:val="0"/>
+                <w:sz w:val="24"/>
+                <w:szCs w:val="24"/>
+              </w:rPr>
+              <w:t>Пермский национальный исследовательский политехнический университет</w:t>
+            </w:r>
+            <w:r>
+              <w:rPr>
+                <w:b w:val="0"/>
+                <w:color w:val="000000"/>
+                <w:sz w:val="24"/>
+                <w:szCs w:val="24"/>
+              </w:rPr>
+              <w:t xml:space="preserve">, кандидат технических наук, </w:t>
+            </w:r>
+            <w:r>
+              <w:rPr>
+                <w:b w:val="0"/>
+                <w:color w:val="000000"/>
+                <w:sz w:val="24"/>
+                <w:szCs w:val="24"/>
+              </w:rPr>
+              <w:t xml:space="preserve">доцент, </w:t>
+            </w:r>
+            <w:proofErr w:type="spellStart"/>
+            <w:r>
+              <w:rPr>
+                <w:b w:val="0"/>
+                <w:sz w:val="24"/>
+                <w:szCs w:val="24"/>
+              </w:rPr>
+              <w:t>Мурзакаев</w:t>
+            </w:r>
+            <w:proofErr w:type="spellEnd"/>
+            <w:r>
+              <w:rPr>
+                <w:b w:val="0"/>
+                <w:sz w:val="24"/>
+                <w:szCs w:val="24"/>
+              </w:rPr>
+              <w:t xml:space="preserve"> Рустам </w:t>
+            </w:r>
+            <w:proofErr w:type="spellStart"/>
+            <w:r>
+              <w:rPr>
+                <w:b w:val="0"/>
+                <w:sz w:val="24"/>
+                <w:szCs w:val="24"/>
+              </w:rPr>
+              <w:t>Талгатович</w:t>
+            </w:r>
+            <w:proofErr w:type="spellEnd"/>
+          </w:p>
+        </w:tc>
+        <w:tc>
+          <w:tcPr>
+            <w:tcW w:w="3544" w:type="dxa"/>
+            <w:vAlign w:val="center"/>
+          </w:tcPr>
+          <w:p>
+            <w:pPr>
+              <w:spacing w:after="0"/>
+              <w:rPr>
+                <w:rFonts w:ascii="Times New Roman" w:eastAsia="Times New Roman" w:hAnsi="Times New Roman" w:cs="Times New Roman"/>
+                <w:color w:val="000000"/>
+                <w:sz w:val="24"/>
+                <w:szCs w:val="24"/>
+                <w:lang w:eastAsia="ru-RU"/>
+              </w:rPr>
+            </w:pPr>
+            <w:r>
+              <w:rPr>
+                <w:rFonts w:ascii="Times New Roman" w:hAnsi="Times New Roman" w:cs="Times New Roman"/>
+                <w:sz w:val="24"/>
+                <w:szCs w:val="24"/>
+              </w:rPr>
+              <w:t xml:space="preserve">614077, Пермский край, г. Пермь, </w:t>
+            </w:r>
+            <w:proofErr w:type="spellStart"/>
+            <w:r>
+              <w:rPr>
+                <w:rFonts w:ascii="Times New Roman" w:hAnsi="Times New Roman" w:cs="Times New Roman"/>
+                <w:sz w:val="24"/>
+                <w:szCs w:val="24"/>
+              </w:rPr>
+              <w:t>пр-кт</w:t>
+            </w:r>
+            <w:proofErr w:type="spellEnd"/>
+            <w:r>
+              <w:rPr>
+                <w:rFonts w:ascii="Times New Roman" w:hAnsi="Times New Roman" w:cs="Times New Roman"/>
+                <w:sz w:val="24"/>
+                <w:szCs w:val="24"/>
+              </w:rPr>
+              <w:t xml:space="preserve"> Комсомольский, д. 29</w:t>
+            </w:r>
+          </w:p>
+        </w:tc>
+        <w:tc>
+          <w:tcPr>
+            <w:tcW w:w="992" w:type="dxa"/>
+            <w:vAlign w:val="center"/>
+          </w:tcPr>
+          <w:p>
+            <w:pPr>
+              <w:spacing w:after="0"/>
+              <w:jc w:val="center"/>
+              <w:rPr>
+                <w:rFonts w:ascii="Times New Roman" w:eastAsia="Times New Roman" w:hAnsi="Times New Roman" w:cs="Times New Roman"/>
+                <w:color w:val="000000"/>
+                <w:sz w:val="24"/>
+                <w:szCs w:val="24"/>
+                <w:lang w:eastAsia="ru-RU"/>
+              </w:rPr>
+            </w:pPr>
+            <w:r>
+              <w:rPr>
+                <w:rFonts w:ascii="Times New Roman" w:eastAsia="Times New Roman" w:hAnsi="Times New Roman" w:cs="Times New Roman"/>
+                <w:color w:val="000000"/>
+                <w:sz w:val="24"/>
+                <w:szCs w:val="24"/>
+                <w:lang w:eastAsia="ru-RU"/>
+              </w:rPr>
+              <w:t>1</w:t>
+            </w:r>
+          </w:p>
+        </w:tc>
+      </w:tr>
+    </w:tbl>
+    <w:p>
+      <w:r>
+        <w:br w:type="page"/>
+      </w:r>
+    </w:p>
+    <w:tbl>
+      <w:tblPr>
+        <w:tblStyle w:val="a3"/>
+        <w:tblW w:w="0" w:type="auto"/>
+        <w:tblLook w:val="04A0" w:firstRow="1" w:lastRow="0" w:firstColumn="1" w:lastColumn="0" w:noHBand="0" w:noVBand="1"/>
+      </w:tblPr>
+      <w:tblGrid>
+        <w:gridCol w:w="627"/>
+        <w:gridCol w:w="4046"/>
+        <w:gridCol w:w="3544"/>
+        <w:gridCol w:w="992"/>
+      </w:tblGrid>
+      <w:tr>
+        <w:trPr>
+          <w:cantSplit/>
+        </w:trPr>
+        <w:tc>
+          <w:tcPr>
+            <w:tcW w:w="627" w:type="dxa"/>
+          </w:tcPr>
+          <w:p>
+            <w:pPr>
+              <w:pStyle w:val="a4"/>
+              <w:numPr>
+                <w:ilvl w:val="0"/>
+                <w:numId w:val="1"/>
+              </w:numPr>
+              <w:spacing w:after="0" w:line="240" w:lineRule="auto"/>
+              <w:rPr>
+                <w:rFonts w:ascii="Times New Roman" w:hAnsi="Times New Roman" w:cs="Times New Roman"/>
+                <w:sz w:val="24"/>
+                <w:szCs w:val="24"/>
+                <w:lang w:bidi="ar-IQ"/>
+              </w:rPr>
+            </w:pPr>
+          </w:p>
+        </w:tc>
+        <w:tc>
+          <w:tcPr>
+            <w:tcW w:w="4046" w:type="dxa"/>
+            <w:vAlign w:val="center"/>
+          </w:tcPr>
+          <w:p>
+            <w:pPr>
+              <w:pStyle w:val="1"/>
+              <w:outlineLvl w:val="0"/>
+              <w:rPr>
+                <w:b w:val="0"/>
+                <w:sz w:val="24"/>
+                <w:szCs w:val="24"/>
+              </w:rPr>
+            </w:pPr>
+            <w:r>
+              <w:rPr>
+                <w:b w:val="0"/>
+                <w:sz w:val="24"/>
+                <w:szCs w:val="24"/>
+              </w:rPr>
+              <w:t>Публичное акционерное общество «Уральский завод химического машиностроения»,</w:t>
+            </w:r>
+            <w:r>
+              <w:rPr>
+                <w:b w:val="0"/>
+                <w:sz w:val="24"/>
+                <w:szCs w:val="24"/>
+              </w:rPr>
+              <w:t xml:space="preserve"> главный конструктор</w:t>
+            </w:r>
+            <w:r>
+              <w:rPr>
+                <w:b w:val="0"/>
+                <w:sz w:val="24"/>
+                <w:szCs w:val="24"/>
+              </w:rPr>
+              <w:br/>
+            </w:r>
+            <w:proofErr w:type="spellStart"/>
+            <w:r>
+              <w:rPr>
+                <w:b w:val="0"/>
+                <w:sz w:val="24"/>
+                <w:szCs w:val="24"/>
+              </w:rPr>
+              <w:t>Мелкомуков</w:t>
+            </w:r>
+            <w:proofErr w:type="spellEnd"/>
+            <w:r>
+              <w:rPr>
+                <w:b w:val="0"/>
+                <w:sz w:val="24"/>
+                <w:szCs w:val="24"/>
+              </w:rPr>
+              <w:t xml:space="preserve"> Руслан Николаевич</w:t>
+            </w:r>
+          </w:p>
+        </w:tc>
+        <w:tc>
+          <w:tcPr>
+            <w:tcW w:w="3544" w:type="dxa"/>
+            <w:vAlign w:val="center"/>
+          </w:tcPr>
+          <w:p>
+            <w:pPr>
+              <w:spacing w:after="0"/>
+              <w:rPr>
+                <w:rFonts w:ascii="Times New Roman" w:hAnsi="Times New Roman" w:cs="Times New Roman"/>
+                <w:sz w:val="24"/>
+                <w:szCs w:val="24"/>
+              </w:rPr>
+            </w:pPr>
+            <w:r>
+              <w:rPr>
+                <w:rFonts w:ascii="Times New Roman" w:hAnsi="Times New Roman" w:cs="Times New Roman"/>
+                <w:sz w:val="24"/>
+                <w:szCs w:val="24"/>
+              </w:rPr>
+              <w:t>620010, Россия,</w:t>
+            </w:r>
+            <w:r>
+              <w:rPr>
+                <w:rFonts w:ascii="Times New Roman" w:hAnsi="Times New Roman" w:cs="Times New Roman"/>
+                <w:sz w:val="24"/>
+                <w:szCs w:val="24"/>
+              </w:rPr>
+              <w:t xml:space="preserve"> </w:t>
+            </w:r>
+            <w:r>
+              <w:rPr>
+                <w:rFonts w:ascii="Times New Roman" w:hAnsi="Times New Roman" w:cs="Times New Roman"/>
+                <w:sz w:val="24"/>
+                <w:szCs w:val="24"/>
+              </w:rPr>
+              <w:t>Свердловская область,</w:t>
+            </w:r>
+            <w:r>
+              <w:rPr>
+                <w:rFonts w:ascii="Times New Roman" w:hAnsi="Times New Roman" w:cs="Times New Roman"/>
+                <w:sz w:val="24"/>
+                <w:szCs w:val="24"/>
+              </w:rPr>
+              <w:t xml:space="preserve"> </w:t>
+            </w:r>
+            <w:r>
+              <w:rPr>
+                <w:rFonts w:ascii="Times New Roman" w:hAnsi="Times New Roman" w:cs="Times New Roman"/>
+                <w:sz w:val="24"/>
+                <w:szCs w:val="24"/>
+              </w:rPr>
+              <w:t>г. Екатеринбург,</w:t>
+            </w:r>
+            <w:r>
+              <w:rPr>
+                <w:rFonts w:ascii="Times New Roman" w:hAnsi="Times New Roman" w:cs="Times New Roman"/>
+                <w:sz w:val="24"/>
+                <w:szCs w:val="24"/>
+              </w:rPr>
+              <w:t xml:space="preserve"> </w:t>
+            </w:r>
+            <w:r>
+              <w:rPr>
+                <w:rFonts w:ascii="Times New Roman" w:hAnsi="Times New Roman" w:cs="Times New Roman"/>
+                <w:sz w:val="24"/>
+                <w:szCs w:val="24"/>
+              </w:rPr>
+              <w:t xml:space="preserve">пер. </w:t>
+            </w:r>
+            <w:proofErr w:type="spellStart"/>
+            <w:r>
+              <w:rPr>
+                <w:rFonts w:ascii="Times New Roman" w:hAnsi="Times New Roman" w:cs="Times New Roman"/>
+                <w:sz w:val="24"/>
+                <w:szCs w:val="24"/>
+              </w:rPr>
+              <w:t>Хибиногорский</w:t>
+            </w:r>
+            <w:proofErr w:type="spellEnd"/>
+            <w:r>
+              <w:rPr>
+                <w:rFonts w:ascii="Times New Roman" w:hAnsi="Times New Roman" w:cs="Times New Roman"/>
+                <w:sz w:val="24"/>
+                <w:szCs w:val="24"/>
+              </w:rPr>
+              <w:t>, 33</w:t>
+            </w:r>
+          </w:p>
+        </w:tc>
+        <w:tc>
+          <w:tcPr>
+            <w:tcW w:w="992" w:type="dxa"/>
+            <w:vAlign w:val="center"/>
+          </w:tcPr>
+          <w:p>
+            <w:pPr>
+              <w:spacing w:after="0"/>
+              <w:jc w:val="center"/>
+              <w:rPr>
+                <w:rFonts w:ascii="Times New Roman" w:eastAsia="Times New Roman" w:hAnsi="Times New Roman" w:cs="Times New Roman"/>
+                <w:color w:val="000000"/>
+                <w:sz w:val="24"/>
+                <w:szCs w:val="24"/>
+                <w:lang w:eastAsia="ru-RU"/>
+              </w:rPr>
+            </w:pPr>
+            <w:r>
+              <w:rPr>
+                <w:rFonts w:ascii="Times New Roman" w:eastAsia="Times New Roman" w:hAnsi="Times New Roman" w:cs="Times New Roman"/>
+                <w:color w:val="000000"/>
+                <w:sz w:val="24"/>
+                <w:szCs w:val="24"/>
+                <w:lang w:eastAsia="ru-RU"/>
+              </w:rPr>
+              <w:t>1</w:t>
+            </w:r>
+          </w:p>
+        </w:tc>
+      </w:tr>
+      <w:tr>
+        <w:trPr>
+          <w:cantSplit/>
+        </w:trPr>
+        <w:tc>
+          <w:tcPr>
+            <w:tcW w:w="627" w:type="dxa"/>
+          </w:tcPr>
+          <w:p>
+            <w:pPr>
+              <w:pStyle w:val="a4"/>
+              <w:numPr>
+                <w:ilvl w:val="0"/>
+                <w:numId w:val="1"/>
+              </w:numPr>
+              <w:spacing w:after="0" w:line="240" w:lineRule="auto"/>
+              <w:rPr>
+                <w:rFonts w:ascii="Times New Roman" w:hAnsi="Times New Roman" w:cs="Times New Roman"/>
+                <w:sz w:val="24"/>
+                <w:szCs w:val="24"/>
+                <w:lang w:bidi="ar-IQ"/>
+              </w:rPr>
+            </w:pPr>
+          </w:p>
+        </w:tc>
+        <w:tc>
+          <w:tcPr>
+            <w:tcW w:w="4046" w:type="dxa"/>
+            <w:vAlign w:val="center"/>
+          </w:tcPr>
+          <w:p>
+            <w:pPr>
+              <w:spacing w:after="0"/>
+              <w:rPr>
+                <w:rFonts w:ascii="Times New Roman" w:hAnsi="Times New Roman" w:cs="Times New Roman"/>
+                <w:sz w:val="24"/>
+                <w:szCs w:val="24"/>
+              </w:rPr>
+            </w:pPr>
+            <w:r>
+              <w:rPr>
+                <w:rFonts w:ascii="Times New Roman" w:hAnsi="Times New Roman" w:cs="Times New Roman"/>
+                <w:sz w:val="24"/>
+                <w:szCs w:val="24"/>
+              </w:rPr>
+              <w:t>Ф</w:t>
+            </w:r>
+            <w:r>
+              <w:rPr>
+                <w:rFonts w:ascii="Times New Roman" w:hAnsi="Times New Roman" w:cs="Times New Roman"/>
+                <w:sz w:val="24"/>
+                <w:szCs w:val="24"/>
+              </w:rPr>
+              <w:t>ГАОУ</w:t>
+            </w:r>
+            <w:r>
+              <w:rPr>
+                <w:rFonts w:ascii="Times New Roman" w:hAnsi="Times New Roman" w:cs="Times New Roman"/>
+                <w:sz w:val="24"/>
+                <w:szCs w:val="24"/>
+              </w:rPr>
+              <w:t xml:space="preserve"> </w:t>
+            </w:r>
+            <w:r>
+              <w:rPr>
+                <w:rFonts w:ascii="Times New Roman" w:hAnsi="Times New Roman" w:cs="Times New Roman"/>
+                <w:sz w:val="24"/>
+                <w:szCs w:val="24"/>
+              </w:rPr>
+              <w:t xml:space="preserve">ВО </w:t>
+            </w:r>
+            <w:r>
+              <w:rPr>
+                <w:rFonts w:ascii="Times New Roman" w:hAnsi="Times New Roman" w:cs="Times New Roman"/>
+                <w:sz w:val="24"/>
+                <w:szCs w:val="24"/>
+              </w:rPr>
+              <w:t xml:space="preserve">Санкт-Петербургский государственный электротехнический университет «ЛЭТИ» им. </w:t>
             </w:r>
             <w:proofErr w:type="gramStart"/>
             <w:r>
@@ -3820,7 +4605,7 @@
                 <w:sz w:val="24"/>
                 <w:szCs w:val="24"/>
               </w:rPr>
-              <w:t>Н.Н.</w:t>
+              <w:t>В.И.</w:t>
             </w:r>
             <w:proofErr w:type="gramEnd"/>
             <w:r>
@@ -3829,30 +4614,312 @@
                 <w:sz w:val="24"/>
                 <w:szCs w:val="24"/>
               </w:rPr>
-              <w:t xml:space="preserve"> Красовского Уральского отделения Российской академии наук</w:t>
-            </w:r>
-            <w:r>
-              <w:rPr>
-                <w:rFonts w:ascii="Times New Roman" w:eastAsia="Times New Roman" w:hAnsi="Times New Roman" w:cs="Times New Roman"/>
-                <w:color w:val="000000"/>
-                <w:sz w:val="24"/>
-                <w:szCs w:val="24"/>
-                <w:lang w:eastAsia="ru-RU"/>
-              </w:rPr>
-              <w:t>, кандидат физико-математиче</w:t>
-            </w:r>
+              <w:t xml:space="preserve"> Ульянова (Ленина)</w:t>
+            </w:r>
+            <w:r>
+              <w:rPr>
+                <w:rFonts w:ascii="Times New Roman" w:hAnsi="Times New Roman" w:cs="Times New Roman"/>
+                <w:sz w:val="24"/>
+                <w:szCs w:val="24"/>
+              </w:rPr>
+              <w:t>, кандидат технических наук, доцент, з</w:t>
+            </w:r>
+            <w:r>
+              <w:rPr>
+                <w:rFonts w:ascii="Times New Roman" w:hAnsi="Times New Roman" w:cs="Times New Roman"/>
+                <w:sz w:val="24"/>
+                <w:szCs w:val="24"/>
+              </w:rPr>
+              <w:t>аведующий кафедрой САПР</w:t>
+            </w:r>
+            <w:r>
+              <w:rPr>
+                <w:rFonts w:ascii="Times New Roman" w:hAnsi="Times New Roman" w:cs="Times New Roman"/>
+                <w:sz w:val="24"/>
+                <w:szCs w:val="24"/>
+              </w:rPr>
+              <w:t xml:space="preserve"> </w:t>
+            </w:r>
+            <w:r>
+              <w:rPr>
+                <w:rFonts w:ascii="Times New Roman" w:hAnsi="Times New Roman" w:cs="Times New Roman"/>
+                <w:sz w:val="24"/>
+                <w:szCs w:val="24"/>
+              </w:rPr>
+              <w:t>Рыжов Николай Геннадьевич</w:t>
+            </w:r>
+          </w:p>
+        </w:tc>
+        <w:tc>
+          <w:tcPr>
+            <w:tcW w:w="3544" w:type="dxa"/>
+            <w:vAlign w:val="center"/>
+          </w:tcPr>
+          <w:p>
+            <w:pPr>
+              <w:spacing w:after="0"/>
+              <w:rPr>
+                <w:rFonts w:ascii="Times New Roman" w:eastAsia="Times New Roman" w:hAnsi="Times New Roman" w:cs="Times New Roman"/>
+                <w:color w:val="000000"/>
+                <w:sz w:val="24"/>
+                <w:szCs w:val="24"/>
+                <w:lang w:eastAsia="ru-RU"/>
+              </w:rPr>
+            </w:pPr>
+            <w:r>
+              <w:rPr>
+                <w:rFonts w:ascii="Times New Roman" w:eastAsia="Times New Roman" w:hAnsi="Times New Roman" w:cs="Times New Roman"/>
+                <w:color w:val="000000"/>
+                <w:sz w:val="24"/>
+                <w:szCs w:val="24"/>
+                <w:lang w:eastAsia="ru-RU"/>
+              </w:rPr>
+              <w:t>197376, Санкт-Петербург, ул. Профессора Попова, 5</w:t>
+            </w:r>
+          </w:p>
+        </w:tc>
+        <w:tc>
+          <w:tcPr>
+            <w:tcW w:w="992" w:type="dxa"/>
+            <w:vAlign w:val="center"/>
+          </w:tcPr>
+          <w:p>
+            <w:pPr>
+              <w:spacing w:after="0"/>
+              <w:jc w:val="center"/>
+              <w:rPr>
+                <w:rFonts w:ascii="Times New Roman" w:eastAsia="Times New Roman" w:hAnsi="Times New Roman" w:cs="Times New Roman"/>
+                <w:color w:val="000000"/>
+                <w:sz w:val="24"/>
+                <w:szCs w:val="24"/>
+                <w:lang w:eastAsia="ru-RU"/>
+              </w:rPr>
+            </w:pPr>
+            <w:r>
+              <w:rPr>
+                <w:rFonts w:ascii="Times New Roman" w:eastAsia="Times New Roman" w:hAnsi="Times New Roman" w:cs="Times New Roman"/>
+                <w:color w:val="000000"/>
+                <w:sz w:val="24"/>
+                <w:szCs w:val="24"/>
+                <w:lang w:eastAsia="ru-RU"/>
+              </w:rPr>
+              <w:t>1</w:t>
+            </w:r>
+          </w:p>
+        </w:tc>
+      </w:tr>
+      <w:tr>
+        <w:trPr>
+          <w:cantSplit/>
+        </w:trPr>
+        <w:tc>
+          <w:tcPr>
+            <w:tcW w:w="627" w:type="dxa"/>
+          </w:tcPr>
+          <w:p>
+            <w:pPr>
+              <w:pStyle w:val="a4"/>
+              <w:numPr>
+                <w:ilvl w:val="0"/>
+                <w:numId w:val="1"/>
+              </w:numPr>
+              <w:spacing w:after="0" w:line="240" w:lineRule="auto"/>
+              <w:rPr>
+                <w:rFonts w:ascii="Times New Roman" w:hAnsi="Times New Roman" w:cs="Times New Roman"/>
+                <w:sz w:val="24"/>
+                <w:szCs w:val="24"/>
+                <w:lang w:bidi="ar-IQ"/>
+              </w:rPr>
+            </w:pPr>
+          </w:p>
+        </w:tc>
+        <w:tc>
+          <w:tcPr>
+            <w:tcW w:w="4046" w:type="dxa"/>
+            <w:vAlign w:val="center"/>
+          </w:tcPr>
+          <w:p>
+            <w:pPr>
+              <w:spacing w:after="0"/>
+              <w:rPr>
+                <w:rFonts w:ascii="Times New Roman" w:hAnsi="Times New Roman" w:cs="Times New Roman"/>
+                <w:sz w:val="24"/>
+                <w:szCs w:val="24"/>
+              </w:rPr>
+            </w:pPr>
+            <w:r>
+              <w:rPr>
+                <w:rFonts w:ascii="Times New Roman" w:hAnsi="Times New Roman" w:cs="Times New Roman"/>
+                <w:sz w:val="24"/>
+                <w:szCs w:val="24"/>
+              </w:rPr>
+              <w:t>ФГБОУ ВО «</w:t>
+            </w:r>
+            <w:r>
+              <w:rPr>
+                <w:rFonts w:ascii="Times New Roman" w:hAnsi="Times New Roman" w:cs="Times New Roman"/>
+                <w:sz w:val="24"/>
+                <w:szCs w:val="24"/>
+              </w:rPr>
+              <w:t>Сибирский государственный университет телекоммуникаций и информатики</w:t>
+            </w:r>
+            <w:r>
+              <w:rPr>
+                <w:rFonts w:ascii="Times New Roman" w:hAnsi="Times New Roman" w:cs="Times New Roman"/>
+                <w:sz w:val="24"/>
+                <w:szCs w:val="24"/>
+              </w:rPr>
+              <w:t xml:space="preserve">», </w:t>
+            </w:r>
+            <w:r>
+              <w:rPr>
+                <w:rFonts w:ascii="Times New Roman" w:hAnsi="Times New Roman" w:cs="Times New Roman"/>
+                <w:sz w:val="24"/>
+                <w:szCs w:val="24"/>
+              </w:rPr>
+              <w:t>кандидат технических наук, доцент, з</w:t>
+            </w:r>
+            <w:r>
+              <w:rPr>
+                <w:rFonts w:ascii="Times New Roman" w:hAnsi="Times New Roman" w:cs="Times New Roman"/>
+                <w:sz w:val="24"/>
+                <w:szCs w:val="24"/>
+              </w:rPr>
+              <w:t>аведующий кафедрой САПР</w:t>
+            </w:r>
+            <w:r>
+              <w:rPr>
+                <w:rFonts w:ascii="Times New Roman" w:hAnsi="Times New Roman" w:cs="Times New Roman"/>
+                <w:sz w:val="24"/>
+                <w:szCs w:val="24"/>
+              </w:rPr>
+              <w:br/>
+            </w:r>
+            <w:r>
+              <w:rPr>
+                <w:rFonts w:ascii="Times New Roman" w:hAnsi="Times New Roman" w:cs="Times New Roman"/>
+                <w:sz w:val="24"/>
+                <w:szCs w:val="24"/>
+              </w:rPr>
+              <w:t>Забелин</w:t>
+            </w:r>
+            <w:r>
+              <w:rPr>
+                <w:rFonts w:ascii="Times New Roman" w:hAnsi="Times New Roman" w:cs="Times New Roman"/>
+                <w:sz w:val="24"/>
+                <w:szCs w:val="24"/>
+              </w:rPr>
+              <w:t xml:space="preserve"> </w:t>
+            </w:r>
+            <w:r>
+              <w:rPr>
+                <w:rFonts w:ascii="Times New Roman" w:hAnsi="Times New Roman" w:cs="Times New Roman"/>
+                <w:sz w:val="24"/>
+                <w:szCs w:val="24"/>
+              </w:rPr>
+              <w:t>Леонид Юрьевич</w:t>
+            </w:r>
+          </w:p>
+        </w:tc>
+        <w:tc>
+          <w:tcPr>
+            <w:tcW w:w="3544" w:type="dxa"/>
+            <w:vAlign w:val="center"/>
+          </w:tcPr>
+          <w:p>
+            <w:pPr>
+              <w:spacing w:after="0"/>
+              <w:rPr>
+                <w:rFonts w:ascii="Times New Roman" w:eastAsia="Times New Roman" w:hAnsi="Times New Roman" w:cs="Times New Roman"/>
+                <w:color w:val="000000"/>
+                <w:sz w:val="24"/>
+                <w:szCs w:val="24"/>
+                <w:lang w:eastAsia="ru-RU"/>
+              </w:rPr>
+            </w:pPr>
+            <w:r>
+              <w:rPr>
+                <w:rFonts w:ascii="Times New Roman" w:eastAsia="Times New Roman" w:hAnsi="Times New Roman" w:cs="Times New Roman"/>
+                <w:color w:val="000000"/>
+                <w:sz w:val="24"/>
+                <w:szCs w:val="24"/>
+                <w:lang w:eastAsia="ru-RU"/>
+              </w:rPr>
+              <w:t>630102, г. Новосибирск, ул. Кирова, 86</w:t>
+            </w:r>
+          </w:p>
+        </w:tc>
+        <w:tc>
+          <w:tcPr>
+            <w:tcW w:w="992" w:type="dxa"/>
+            <w:vAlign w:val="center"/>
+          </w:tcPr>
+          <w:p>
+            <w:pPr>
+              <w:spacing w:after="0"/>
+              <w:jc w:val="center"/>
+              <w:rPr>
+                <w:rFonts w:ascii="Times New Roman" w:eastAsia="Times New Roman" w:hAnsi="Times New Roman" w:cs="Times New Roman"/>
+                <w:color w:val="000000"/>
+                <w:sz w:val="24"/>
+                <w:szCs w:val="24"/>
+                <w:lang w:eastAsia="ru-RU"/>
+              </w:rPr>
+            </w:pPr>
+            <w:r>
+              <w:rPr>
+                <w:rFonts w:ascii="Times New Roman" w:eastAsia="Times New Roman" w:hAnsi="Times New Roman" w:cs="Times New Roman"/>
+                <w:color w:val="000000"/>
+                <w:sz w:val="24"/>
+                <w:szCs w:val="24"/>
+                <w:lang w:eastAsia="ru-RU"/>
+              </w:rPr>
+              <w:t>1</w:t>
+            </w:r>
+          </w:p>
+        </w:tc>
+      </w:tr>
+      <w:tr>
+        <w:trPr>
+          <w:cantSplit/>
+        </w:trPr>
+        <w:tc>
+          <w:tcPr>
+            <w:tcW w:w="627" w:type="dxa"/>
+          </w:tcPr>
+          <w:p>
+            <w:pPr>
+              <w:pStyle w:val="a4"/>
+              <w:numPr>
+                <w:ilvl w:val="0"/>
+                <w:numId w:val="1"/>
+              </w:numPr>
+              <w:spacing w:after="0" w:line="240" w:lineRule="auto"/>
+              <w:rPr>
+                <w:rFonts w:ascii="Times New Roman" w:hAnsi="Times New Roman" w:cs="Times New Roman"/>
+                <w:sz w:val="24"/>
+                <w:szCs w:val="24"/>
+                <w:lang w:bidi="ar-IQ"/>
+              </w:rPr>
+            </w:pPr>
             <w:bookmarkStart w:id="0" w:name="_GoBack"/>
             <w:bookmarkEnd w:id="0"/>
-            <w:r>
-              <w:rPr>
-                <w:rFonts w:ascii="Times New Roman" w:eastAsia="Times New Roman" w:hAnsi="Times New Roman" w:cs="Times New Roman"/>
-                <w:color w:val="000000"/>
-                <w:sz w:val="24"/>
-                <w:szCs w:val="24"/>
-                <w:lang w:eastAsia="ru-RU"/>
-              </w:rPr>
-              <w:t>ских наук Ченцов Павел Александрович.</w:t>
-            </w:r>
+          </w:p>
+        </w:tc>
+        <w:tc>
+          <w:tcPr>
+            <w:tcW w:w="4046" w:type="dxa"/>
+            <w:vAlign w:val="center"/>
+          </w:tcPr>
+          <w:p>
+            <w:pPr>
+              <w:spacing w:after="0"/>
+              <w:rPr>
+                <w:rFonts w:ascii="Times New Roman" w:hAnsi="Times New Roman" w:cs="Times New Roman"/>
+                <w:sz w:val="24"/>
+                <w:szCs w:val="24"/>
+              </w:rPr>
+            </w:pPr>
           </w:p>
         </w:tc>
         <w:tc>
@@ -3862,23 +4929,15 @@
           </w:tcPr>
           <w:p>
             <w:pPr>
-              <w:spacing w:after="0" w:line="240" w:lineRule="auto"/>
-              <w:rPr>
-                <w:rFonts w:ascii="Times New Roman" w:eastAsia="Times New Roman" w:hAnsi="Times New Roman" w:cs="Times New Roman"/>
-                <w:color w:val="000000"/>
-                <w:sz w:val="24"/>
-                <w:szCs w:val="24"/>
-                <w:lang w:eastAsia="ru-RU"/>
-              </w:rPr>
-            </w:pPr>
-            <w:r>
-              <w:rPr>
-                <w:rFonts w:ascii="Times New Roman" w:hAnsi="Times New Roman" w:cs="Times New Roman"/>
-                <w:sz w:val="24"/>
-                <w:szCs w:val="24"/>
-              </w:rPr>
-              <w:t>620137, Свердловская область, г. Екатеринбург, ул. Софьи Ковалевской, д. 16</w:t>
-            </w:r>
+              <w:spacing w:after="0"/>
+              <w:rPr>
+                <w:rFonts w:ascii="Times New Roman" w:eastAsia="Times New Roman" w:hAnsi="Times New Roman" w:cs="Times New Roman"/>
+                <w:color w:val="000000"/>
+                <w:sz w:val="24"/>
+                <w:szCs w:val="24"/>
+                <w:lang w:eastAsia="ru-RU"/>
+              </w:rPr>
+            </w:pPr>
           </w:p>
         </w:tc>
         <w:tc>
@@ -3898,16 +4957,6 @@
                 <w:lang w:eastAsia="ru-RU"/>
               </w:rPr>
             </w:pPr>
-            <w:r>
-              <w:rPr>
-                <w:rFonts w:ascii="Times New Roman" w:eastAsia="Times New Roman" w:hAnsi="Times New Roman" w:cs="Times New Roman"/>
-                <w:color w:val="000000"/>
-                <w:sz w:val="24"/>
-                <w:szCs w:val="24"/>
-                <w:lang w:eastAsia="ru-RU"/>
-              </w:rPr>
-              <w:t>1</w:t>
-            </w:r>
           </w:p>
         </w:tc>
       </w:tr>
@@ -3939,39 +4988,7 @@
           <w:sz w:val="24"/>
           <w:szCs w:val="24"/>
         </w:rPr>
-        <w:t xml:space="preserve">Автореферат разослан «__» </w:t>
-      </w:r>
-      <w:r>
-        <w:rPr>
-          <w:rFonts w:ascii="Times New Roman" w:hAnsi="Times New Roman" w:cs="Times New Roman"/>
-          <w:sz w:val="24"/>
-          <w:szCs w:val="24"/>
-        </w:rPr>
-        <w:t>янва</w:t>
-      </w:r>
-      <w:r>
-        <w:rPr>
-          <w:rFonts w:ascii="Times New Roman" w:hAnsi="Times New Roman" w:cs="Times New Roman"/>
-          <w:sz w:val="24"/>
-          <w:szCs w:val="24"/>
-        </w:rPr>
-        <w:t>ря 202</w:t>
-      </w:r>
-      <w:r>
-        <w:rPr>
-          <w:rFonts w:ascii="Times New Roman" w:hAnsi="Times New Roman" w:cs="Times New Roman"/>
-          <w:sz w:val="24"/>
-          <w:szCs w:val="24"/>
-        </w:rPr>
-        <w:t>2</w:t>
-      </w:r>
-      <w:r>
-        <w:rPr>
-          <w:rFonts w:ascii="Times New Roman" w:hAnsi="Times New Roman" w:cs="Times New Roman"/>
-          <w:sz w:val="24"/>
-          <w:szCs w:val="24"/>
-        </w:rPr>
-        <w:t xml:space="preserve"> г.</w:t>
+        <w:t>Автореферат разослан «__» января 2022 г.</w:t>
       </w:r>
     </w:p>
     <w:p>
@@ -4001,55 +5018,7 @@
           <w:sz w:val="24"/>
           <w:szCs w:val="24"/>
         </w:rPr>
-        <w:t>Защита состоится «2</w:t>
-      </w:r>
-      <w:r>
-        <w:rPr>
-          <w:rFonts w:ascii="Times New Roman" w:hAnsi="Times New Roman" w:cs="Times New Roman"/>
-          <w:sz w:val="24"/>
-          <w:szCs w:val="24"/>
-        </w:rPr>
-        <w:t>2</w:t>
-      </w:r>
-      <w:r>
-        <w:rPr>
-          <w:rFonts w:ascii="Times New Roman" w:hAnsi="Times New Roman" w:cs="Times New Roman"/>
-          <w:sz w:val="24"/>
-          <w:szCs w:val="24"/>
-        </w:rPr>
-        <w:t xml:space="preserve">» </w:t>
-      </w:r>
-      <w:r>
-        <w:rPr>
-          <w:rFonts w:ascii="Times New Roman" w:hAnsi="Times New Roman" w:cs="Times New Roman"/>
-          <w:sz w:val="24"/>
-          <w:szCs w:val="24"/>
-        </w:rPr>
-        <w:t>февраля</w:t>
-      </w:r>
-      <w:r>
-        <w:rPr>
-          <w:rFonts w:ascii="Times New Roman" w:hAnsi="Times New Roman" w:cs="Times New Roman"/>
-          <w:sz w:val="24"/>
-          <w:szCs w:val="24"/>
-        </w:rPr>
-        <w:t xml:space="preserve"> 202</w:t>
-      </w:r>
-      <w:r>
-        <w:rPr>
-          <w:rFonts w:ascii="Times New Roman" w:hAnsi="Times New Roman" w:cs="Times New Roman"/>
-          <w:sz w:val="24"/>
-          <w:szCs w:val="24"/>
-        </w:rPr>
-        <w:t>2</w:t>
-      </w:r>
-      <w:r>
-        <w:rPr>
-          <w:rFonts w:ascii="Times New Roman" w:hAnsi="Times New Roman" w:cs="Times New Roman"/>
-          <w:sz w:val="24"/>
-          <w:szCs w:val="24"/>
-        </w:rPr>
-        <w:t xml:space="preserve"> г.</w:t>
+        <w:t>Защита состоится «22» февраля 2022 г.</w:t>
       </w:r>
     </w:p>
     <w:p>
@@ -4234,6 +5203,7 @@
         <w:docPartUnique/>
       </w:docPartObj>
     </w:sdtPr>
+    <w:sdtEndPr/>
     <w:sdtContent>
       <w:p>
         <w:pPr>
@@ -4581,6 +5551,7 @@
     <w:lsdException w:name="HTML Sample" w:semiHidden="1" w:unhideWhenUsed="1"/>
     <w:lsdException w:name="HTML Typewriter" w:semiHidden="1" w:unhideWhenUsed="1"/>
     <w:lsdException w:name="HTML Variable" w:semiHidden="1" w:unhideWhenUsed="1"/>
+    <w:lsdException w:name="Normal Table" w:semiHidden="1" w:unhideWhenUsed="1"/>
     <w:lsdException w:name="annotation subject" w:semiHidden="1" w:unhideWhenUsed="1"/>
     <w:lsdException w:name="No List" w:semiHidden="1" w:unhideWhenUsed="1"/>
     <w:lsdException w:name="Outline List 1" w:semiHidden="1" w:unhideWhenUsed="1"/>
@@ -4627,8 +5598,10 @@
     <w:lsdException w:name="Table Subtle 2" w:semiHidden="1" w:unhideWhenUsed="1"/>
     <w:lsdException w:name="Table Web 1" w:semiHidden="1" w:unhideWhenUsed="1"/>
     <w:lsdException w:name="Table Web 2" w:semiHidden="1" w:unhideWhenUsed="1"/>
+    <w:lsdException w:name="Table Web 3" w:semiHidden="1" w:unhideWhenUsed="1"/>
     <w:lsdException w:name="Balloon Text" w:semiHidden="1" w:unhideWhenUsed="1"/>
     <w:lsdException w:name="Table Grid" w:uiPriority="39"/>
+    <w:lsdException w:name="Table Theme" w:semiHidden="1" w:unhideWhenUsed="1"/>
     <w:lsdException w:name="Placeholder Text" w:semiHidden="1"/>
     <w:lsdException w:name="No Spacing" w:uiPriority="1" w:qFormat="1"/>
     <w:lsdException w:name="Light Shading" w:uiPriority="60"/>

</xml_diff>

<commit_message>
Add 2 former opponenents
</commit_message>
<xml_diff>
--- a/docx/Список рассылки.docx
+++ b/docx/Список рассылки.docx
@@ -3289,52 +3289,84 @@
           </w:tcPr>
           <w:p>
             <w:pPr>
-              <w:spacing w:after="0" w:line="240" w:lineRule="auto"/>
-              <w:rPr>
-                <w:rFonts w:ascii="Times New Roman" w:eastAsia="Times New Roman" w:hAnsi="Times New Roman" w:cs="Times New Roman"/>
-                <w:color w:val="000000"/>
-                <w:sz w:val="24"/>
-                <w:szCs w:val="24"/>
-                <w:lang w:eastAsia="ru-RU"/>
-              </w:rPr>
-            </w:pPr>
-            <w:r>
-              <w:rPr>
-                <w:rFonts w:ascii="Times New Roman" w:hAnsi="Times New Roman" w:cs="Times New Roman"/>
-                <w:sz w:val="24"/>
-                <w:szCs w:val="24"/>
-              </w:rPr>
-              <w:t>ФГБОУ ВО «Уральский государственный архитектурно-художественный университет»</w:t>
-            </w:r>
-            <w:r>
-              <w:rPr>
-                <w:rFonts w:ascii="Times New Roman" w:eastAsia="Times New Roman" w:hAnsi="Times New Roman" w:cs="Times New Roman"/>
-                <w:color w:val="000000"/>
-                <w:sz w:val="24"/>
-                <w:szCs w:val="24"/>
-                <w:lang w:eastAsia="ru-RU"/>
-              </w:rPr>
-              <w:t>, кандидат технических наук</w:t>
-            </w:r>
-            <w:r>
-              <w:rPr>
-                <w:rFonts w:ascii="Times New Roman" w:eastAsia="Times New Roman" w:hAnsi="Times New Roman" w:cs="Times New Roman"/>
-                <w:color w:val="000000"/>
-                <w:sz w:val="24"/>
-                <w:szCs w:val="24"/>
-                <w:lang w:eastAsia="ru-RU"/>
-              </w:rPr>
-              <w:br/>
-            </w:r>
-            <w:r>
-              <w:rPr>
-                <w:rFonts w:ascii="Times New Roman" w:eastAsia="Times New Roman" w:hAnsi="Times New Roman" w:cs="Times New Roman"/>
-                <w:color w:val="000000"/>
-                <w:sz w:val="24"/>
-                <w:szCs w:val="24"/>
-                <w:lang w:eastAsia="ru-RU"/>
-              </w:rPr>
-              <w:t>Захарова Галина Борисовна.</w:t>
+              <w:spacing w:after="0"/>
+              <w:rPr>
+                <w:rFonts w:ascii="Times New Roman" w:eastAsia="Times New Roman" w:hAnsi="Times New Roman" w:cs="Times New Roman"/>
+                <w:color w:val="000000"/>
+                <w:sz w:val="24"/>
+                <w:szCs w:val="24"/>
+                <w:lang w:eastAsia="ru-RU"/>
+              </w:rPr>
+            </w:pPr>
+            <w:r>
+              <w:rPr>
+                <w:rFonts w:ascii="Times New Roman" w:eastAsia="Calibri" w:hAnsi="Times New Roman" w:cs="Times New Roman"/>
+                <w:sz w:val="24"/>
+                <w:szCs w:val="24"/>
+              </w:rPr>
+              <w:t>Мартынов Виталий Владимирович</w:t>
+            </w:r>
+            <w:r>
+              <w:rPr>
+                <w:rFonts w:ascii="Times New Roman" w:eastAsia="Times New Roman" w:hAnsi="Times New Roman" w:cs="Times New Roman"/>
+                <w:color w:val="000000"/>
+                <w:sz w:val="24"/>
+                <w:szCs w:val="24"/>
+                <w:lang w:eastAsia="ru-RU"/>
+              </w:rPr>
+              <w:t xml:space="preserve">, доктор технических наук, профессор, </w:t>
+            </w:r>
+            <w:r>
+              <w:rPr>
+                <w:rFonts w:ascii="Times New Roman" w:eastAsia="Calibri" w:hAnsi="Times New Roman" w:cs="Times New Roman"/>
+                <w:sz w:val="24"/>
+                <w:szCs w:val="24"/>
+              </w:rPr>
+              <w:t>Ф</w:t>
+            </w:r>
+            <w:r>
+              <w:rPr>
+                <w:rFonts w:ascii="Times New Roman" w:eastAsia="Calibri" w:hAnsi="Times New Roman" w:cs="Times New Roman"/>
+                <w:sz w:val="24"/>
+                <w:szCs w:val="24"/>
+              </w:rPr>
+              <w:t xml:space="preserve">ГБОУ ВО </w:t>
+            </w:r>
+            <w:r>
+              <w:rPr>
+                <w:rFonts w:ascii="Times New Roman" w:eastAsia="Calibri" w:hAnsi="Times New Roman" w:cs="Times New Roman"/>
+                <w:sz w:val="24"/>
+                <w:szCs w:val="24"/>
+              </w:rPr>
+              <w:t>«Уфимский государственный авиационный технический университет»</w:t>
+            </w:r>
+            <w:r>
+              <w:rPr>
+                <w:rFonts w:ascii="Times New Roman" w:eastAsia="Times New Roman" w:hAnsi="Times New Roman" w:cs="Times New Roman"/>
+                <w:color w:val="000000"/>
+                <w:sz w:val="24"/>
+                <w:szCs w:val="24"/>
+                <w:lang w:eastAsia="ru-RU"/>
+              </w:rPr>
+              <w:t xml:space="preserve">, </w:t>
+            </w:r>
+            <w:r>
+              <w:rPr>
+                <w:rFonts w:ascii="Times New Roman" w:eastAsia="Calibri" w:hAnsi="Times New Roman" w:cs="Times New Roman"/>
+                <w:sz w:val="24"/>
+                <w:szCs w:val="24"/>
+              </w:rPr>
+              <w:t>заведующий кафедрой экономической информатики</w:t>
+            </w:r>
+            <w:r>
+              <w:rPr>
+                <w:rFonts w:ascii="Times New Roman" w:eastAsia="Times New Roman" w:hAnsi="Times New Roman" w:cs="Times New Roman"/>
+                <w:color w:val="000000"/>
+                <w:sz w:val="24"/>
+                <w:szCs w:val="24"/>
+                <w:lang w:eastAsia="ru-RU"/>
+              </w:rPr>
+              <w:t>.</w:t>
             </w:r>
           </w:p>
         </w:tc>
@@ -3345,48 +3377,42 @@
           </w:tcPr>
           <w:p>
             <w:pPr>
-              <w:spacing w:after="0" w:line="240" w:lineRule="auto"/>
-              <w:rPr>
-                <w:rFonts w:ascii="Times New Roman" w:eastAsia="Times New Roman" w:hAnsi="Times New Roman" w:cs="Times New Roman"/>
-                <w:color w:val="000000"/>
-                <w:sz w:val="24"/>
-                <w:szCs w:val="24"/>
-                <w:lang w:eastAsia="ru-RU"/>
-              </w:rPr>
-            </w:pPr>
-            <w:r>
-              <w:rPr>
-                <w:rFonts w:ascii="Times New Roman" w:hAnsi="Times New Roman" w:cs="Times New Roman"/>
-                <w:sz w:val="24"/>
-                <w:szCs w:val="24"/>
-              </w:rPr>
-              <w:t xml:space="preserve">620075, Свердловская обл., </w:t>
-            </w:r>
-            <w:r>
-              <w:rPr>
-                <w:rFonts w:ascii="Times New Roman" w:hAnsi="Times New Roman" w:cs="Times New Roman"/>
-                <w:sz w:val="24"/>
-                <w:szCs w:val="24"/>
-              </w:rPr>
-              <w:t xml:space="preserve">г. </w:t>
-            </w:r>
-            <w:r>
-              <w:rPr>
-                <w:rFonts w:ascii="Times New Roman" w:hAnsi="Times New Roman" w:cs="Times New Roman"/>
-                <w:sz w:val="24"/>
-                <w:szCs w:val="24"/>
-              </w:rPr>
-              <w:t>Екатеринбург, ул. Карла Либкнехта, 23</w:t>
-            </w:r>
-            <w:r>
-              <w:rPr>
-                <w:rFonts w:ascii="Times New Roman" w:eastAsia="Times New Roman" w:hAnsi="Times New Roman" w:cs="Times New Roman"/>
-                <w:color w:val="000000"/>
-                <w:sz w:val="24"/>
-                <w:szCs w:val="24"/>
-                <w:lang w:eastAsia="ru-RU"/>
-              </w:rPr>
-              <w:t>.</w:t>
+              <w:spacing w:after="0"/>
+              <w:rPr>
+                <w:rFonts w:ascii="Times New Roman" w:eastAsia="Times New Roman" w:hAnsi="Times New Roman" w:cs="Times New Roman"/>
+                <w:color w:val="000000"/>
+                <w:sz w:val="24"/>
+                <w:szCs w:val="24"/>
+                <w:lang w:eastAsia="ru-RU"/>
+              </w:rPr>
+            </w:pPr>
+            <w:r>
+              <w:rPr>
+                <w:rFonts w:ascii="Times New Roman" w:hAnsi="Times New Roman" w:cs="Times New Roman"/>
+                <w:spacing w:val="6"/>
+                <w:sz w:val="24"/>
+                <w:szCs w:val="24"/>
+                <w:shd w:val="clear" w:color="auto" w:fill="FFFFFF"/>
+              </w:rPr>
+              <w:t xml:space="preserve">450008, Республика Башкортостан, г. Уфа, ул. </w:t>
+            </w:r>
+            <w:r>
+              <w:rPr>
+                <w:rFonts w:ascii="Times New Roman" w:hAnsi="Times New Roman" w:cs="Times New Roman"/>
+                <w:sz w:val="24"/>
+                <w:szCs w:val="24"/>
+              </w:rPr>
+              <w:t>Карла Маркса</w:t>
+            </w:r>
+            <w:r>
+              <w:rPr>
+                <w:rFonts w:ascii="Times New Roman" w:hAnsi="Times New Roman" w:cs="Times New Roman"/>
+                <w:spacing w:val="6"/>
+                <w:sz w:val="24"/>
+                <w:szCs w:val="24"/>
+                <w:shd w:val="clear" w:color="auto" w:fill="FFFFFF"/>
+              </w:rPr>
+              <w:t>, д. 12</w:t>
             </w:r>
           </w:p>
         </w:tc>
@@ -3407,16 +3433,6 @@
                 <w:lang w:eastAsia="ru-RU"/>
               </w:rPr>
             </w:pPr>
-            <w:r>
-              <w:rPr>
-                <w:rFonts w:ascii="Times New Roman" w:eastAsia="Times New Roman" w:hAnsi="Times New Roman" w:cs="Times New Roman"/>
-                <w:color w:val="000000"/>
-                <w:sz w:val="24"/>
-                <w:szCs w:val="24"/>
-                <w:lang w:eastAsia="ru-RU"/>
-              </w:rPr>
-              <w:t>1</w:t>
-            </w:r>
           </w:p>
         </w:tc>
       </w:tr>
@@ -3467,53 +3483,17 @@
                 <w:sz w:val="24"/>
                 <w:szCs w:val="24"/>
               </w:rPr>
-              <w:t>ФГБУН Институт математики и механики им. Н.</w:t>
-            </w:r>
-            <w:r>
-              <w:rPr>
-                <w:rFonts w:ascii="Times New Roman" w:hAnsi="Times New Roman" w:cs="Times New Roman"/>
-                <w:sz w:val="24"/>
-                <w:szCs w:val="24"/>
-              </w:rPr>
-              <w:t xml:space="preserve"> </w:t>
-            </w:r>
-            <w:r>
-              <w:rPr>
-                <w:rFonts w:ascii="Times New Roman" w:hAnsi="Times New Roman" w:cs="Times New Roman"/>
-                <w:sz w:val="24"/>
-                <w:szCs w:val="24"/>
-              </w:rPr>
-              <w:t>Н. Красовского Уральского отделения Российской академии наук</w:t>
-            </w:r>
-            <w:r>
-              <w:rPr>
-                <w:rFonts w:ascii="Times New Roman" w:eastAsia="Times New Roman" w:hAnsi="Times New Roman" w:cs="Times New Roman"/>
-                <w:color w:val="000000"/>
-                <w:sz w:val="24"/>
-                <w:szCs w:val="24"/>
-                <w:lang w:eastAsia="ru-RU"/>
-              </w:rPr>
-              <w:t xml:space="preserve">, </w:t>
-            </w:r>
-            <w:r>
-              <w:rPr>
-                <w:rFonts w:ascii="Times New Roman" w:eastAsia="Times New Roman" w:hAnsi="Times New Roman" w:cs="Times New Roman"/>
-                <w:color w:val="000000"/>
-                <w:sz w:val="24"/>
-                <w:szCs w:val="24"/>
-                <w:lang w:eastAsia="ru-RU"/>
-              </w:rPr>
-              <w:t>профессор, доктор</w:t>
-            </w:r>
-            <w:r>
-              <w:rPr>
-                <w:rFonts w:ascii="Times New Roman" w:eastAsia="Times New Roman" w:hAnsi="Times New Roman" w:cs="Times New Roman"/>
-                <w:color w:val="000000"/>
-                <w:sz w:val="24"/>
-                <w:szCs w:val="24"/>
-                <w:lang w:eastAsia="ru-RU"/>
-              </w:rPr>
-              <w:t xml:space="preserve"> физико-математических наук</w:t>
+              <w:t>ФГБОУ ВО «Уральский государственный архитектурно-художественный университет»</w:t>
+            </w:r>
+            <w:r>
+              <w:rPr>
+                <w:rFonts w:ascii="Times New Roman" w:eastAsia="Times New Roman" w:hAnsi="Times New Roman" w:cs="Times New Roman"/>
+                <w:color w:val="000000"/>
+                <w:sz w:val="24"/>
+                <w:szCs w:val="24"/>
+                <w:lang w:eastAsia="ru-RU"/>
+              </w:rPr>
+              <w:t>, кандидат технических наук</w:t>
             </w:r>
             <w:r>
               <w:rPr>
@@ -3533,7 +3513,7 @@
                 <w:szCs w:val="24"/>
                 <w:lang w:eastAsia="ru-RU"/>
               </w:rPr>
-              <w:t>Хачай Михаил Юрьевич</w:t>
+              <w:t>Захарова Галина Борисовна.</w:t>
             </w:r>
           </w:p>
         </w:tc>
@@ -3559,7 +3539,33 @@
                 <w:sz w:val="24"/>
                 <w:szCs w:val="24"/>
               </w:rPr>
-              <w:t>620137, Свердловская область, г. Екатеринбург, ул. Софьи Ковалевской, д. 16</w:t>
+              <w:t xml:space="preserve">620075, Свердловская обл., </w:t>
+            </w:r>
+            <w:r>
+              <w:rPr>
+                <w:rFonts w:ascii="Times New Roman" w:hAnsi="Times New Roman" w:cs="Times New Roman"/>
+                <w:sz w:val="24"/>
+                <w:szCs w:val="24"/>
+              </w:rPr>
+              <w:t xml:space="preserve">г. </w:t>
+            </w:r>
+            <w:r>
+              <w:rPr>
+                <w:rFonts w:ascii="Times New Roman" w:hAnsi="Times New Roman" w:cs="Times New Roman"/>
+                <w:sz w:val="24"/>
+                <w:szCs w:val="24"/>
+              </w:rPr>
+              <w:t>Екатеринбург, ул. Карла Либкнехта, 23</w:t>
+            </w:r>
+            <w:r>
+              <w:rPr>
+                <w:rFonts w:ascii="Times New Roman" w:eastAsia="Times New Roman" w:hAnsi="Times New Roman" w:cs="Times New Roman"/>
+                <w:color w:val="000000"/>
+                <w:sz w:val="24"/>
+                <w:szCs w:val="24"/>
+                <w:lang w:eastAsia="ru-RU"/>
+              </w:rPr>
+              <w:t>.</w:t>
             </w:r>
           </w:p>
         </w:tc>
@@ -3676,27 +3682,7 @@
                 <w:szCs w:val="24"/>
                 <w:lang w:eastAsia="ru-RU"/>
               </w:rPr>
-              <w:t xml:space="preserve">член-корреспондент РАН, </w:t>
-            </w:r>
-            <w:r>
-              <w:rPr>
-                <w:rFonts w:ascii="Times New Roman" w:eastAsia="Times New Roman" w:hAnsi="Times New Roman" w:cs="Times New Roman"/>
-                <w:color w:val="000000"/>
-                <w:sz w:val="24"/>
-                <w:szCs w:val="24"/>
-                <w:lang w:eastAsia="ru-RU"/>
-              </w:rPr>
-              <w:t xml:space="preserve">профессор, </w:t>
-            </w:r>
-            <w:r>
-              <w:rPr>
-                <w:rFonts w:ascii="Times New Roman" w:eastAsia="Times New Roman" w:hAnsi="Times New Roman" w:cs="Times New Roman"/>
-                <w:color w:val="000000"/>
-                <w:sz w:val="24"/>
-                <w:szCs w:val="24"/>
-                <w:lang w:eastAsia="ru-RU"/>
-              </w:rPr>
-              <w:t>доктор</w:t>
+              <w:t>профессор, доктор</w:t>
             </w:r>
             <w:r>
               <w:rPr>
@@ -3717,26 +3703,7 @@
                 <w:lang w:eastAsia="ru-RU"/>
               </w:rPr>
               <w:br/>
-            </w:r>
-            <w:r>
-              <w:rPr>
-                <w:rFonts w:ascii="Times New Roman" w:eastAsia="Times New Roman" w:hAnsi="Times New Roman" w:cs="Times New Roman"/>
-                <w:color w:val="000000"/>
-                <w:sz w:val="24"/>
-                <w:szCs w:val="24"/>
-                <w:lang w:eastAsia="ru-RU"/>
-              </w:rPr>
-              <w:t>Ченцов Александр</w:t>
-            </w:r>
-            <w:r>
-              <w:rPr>
-                <w:rFonts w:ascii="Times New Roman" w:eastAsia="Times New Roman" w:hAnsi="Times New Roman" w:cs="Times New Roman"/>
-                <w:color w:val="000000"/>
-                <w:sz w:val="24"/>
-                <w:szCs w:val="24"/>
-                <w:lang w:eastAsia="ru-RU"/>
-              </w:rPr>
-              <w:t xml:space="preserve"> Георгиевич</w:t>
+              <w:t>Хачай Михаил Юрьевич</w:t>
             </w:r>
           </w:p>
         </w:tc>
@@ -3869,7 +3836,27 @@
                 <w:szCs w:val="24"/>
                 <w:lang w:eastAsia="ru-RU"/>
               </w:rPr>
-              <w:t>, кандидат физико-математических наук</w:t>
+              <w:t xml:space="preserve">, </w:t>
+            </w:r>
+            <w:r>
+              <w:rPr>
+                <w:rFonts w:ascii="Times New Roman" w:eastAsia="Times New Roman" w:hAnsi="Times New Roman" w:cs="Times New Roman"/>
+                <w:color w:val="000000"/>
+                <w:sz w:val="24"/>
+                <w:szCs w:val="24"/>
+                <w:lang w:eastAsia="ru-RU"/>
+              </w:rPr>
+              <w:t>член-корреспондент РАН, профессор, доктор</w:t>
+            </w:r>
+            <w:r>
+              <w:rPr>
+                <w:rFonts w:ascii="Times New Roman" w:eastAsia="Times New Roman" w:hAnsi="Times New Roman" w:cs="Times New Roman"/>
+                <w:color w:val="000000"/>
+                <w:sz w:val="24"/>
+                <w:szCs w:val="24"/>
+                <w:lang w:eastAsia="ru-RU"/>
+              </w:rPr>
+              <w:t xml:space="preserve"> физико-математических наук</w:t>
             </w:r>
             <w:r>
               <w:rPr>
@@ -3889,7 +3876,17 @@
                 <w:szCs w:val="24"/>
                 <w:lang w:eastAsia="ru-RU"/>
               </w:rPr>
-              <w:t>Ченцов Павел Александрович.</w:t>
+              <w:t>Ченцов Александр</w:t>
+            </w:r>
+            <w:r>
+              <w:rPr>
+                <w:rFonts w:ascii="Times New Roman" w:eastAsia="Times New Roman" w:hAnsi="Times New Roman" w:cs="Times New Roman"/>
+                <w:color w:val="000000"/>
+                <w:sz w:val="24"/>
+                <w:szCs w:val="24"/>
+                <w:lang w:eastAsia="ru-RU"/>
+              </w:rPr>
+              <w:t xml:space="preserve"> Георгиевич</w:t>
             </w:r>
           </w:p>
         </w:tc>
@@ -3981,56 +3978,68 @@
           </w:tcPr>
           <w:p>
             <w:pPr>
-              <w:pStyle w:val="1"/>
-              <w:outlineLvl w:val="0"/>
-              <w:rPr>
-                <w:b w:val="0"/>
-                <w:sz w:val="24"/>
-                <w:szCs w:val="24"/>
-              </w:rPr>
-            </w:pPr>
-            <w:r>
-              <w:rPr>
-                <w:b w:val="0"/>
-                <w:sz w:val="24"/>
-                <w:szCs w:val="24"/>
-              </w:rPr>
-              <w:t>Пермский национальный исследовательский политехнический университет</w:t>
-            </w:r>
-            <w:r>
-              <w:rPr>
-                <w:b w:val="0"/>
-                <w:color w:val="000000"/>
-                <w:sz w:val="24"/>
-                <w:szCs w:val="24"/>
-              </w:rPr>
-              <w:t xml:space="preserve">, кандидат технических наук, </w:t>
-            </w:r>
-            <w:r>
-              <w:rPr>
-                <w:b w:val="0"/>
-                <w:color w:val="000000"/>
-                <w:sz w:val="24"/>
-                <w:szCs w:val="24"/>
-              </w:rPr>
-              <w:t>доцент</w:t>
-            </w:r>
-            <w:r>
-              <w:rPr>
-                <w:b w:val="0"/>
-                <w:color w:val="000000"/>
-                <w:sz w:val="24"/>
-                <w:szCs w:val="24"/>
+              <w:spacing w:after="0" w:line="240" w:lineRule="auto"/>
+              <w:rPr>
+                <w:rFonts w:ascii="Times New Roman" w:eastAsia="Times New Roman" w:hAnsi="Times New Roman" w:cs="Times New Roman"/>
+                <w:color w:val="000000"/>
+                <w:sz w:val="24"/>
+                <w:szCs w:val="24"/>
+                <w:lang w:eastAsia="ru-RU"/>
+              </w:rPr>
+            </w:pPr>
+            <w:r>
+              <w:rPr>
+                <w:rFonts w:ascii="Times New Roman" w:hAnsi="Times New Roman" w:cs="Times New Roman"/>
+                <w:sz w:val="24"/>
+                <w:szCs w:val="24"/>
+              </w:rPr>
+              <w:t>ФГБУН Институт математики и механики им. Н.</w:t>
+            </w:r>
+            <w:r>
+              <w:rPr>
+                <w:rFonts w:ascii="Times New Roman" w:hAnsi="Times New Roman" w:cs="Times New Roman"/>
+                <w:sz w:val="24"/>
+                <w:szCs w:val="24"/>
+              </w:rPr>
+              <w:t xml:space="preserve"> </w:t>
+            </w:r>
+            <w:r>
+              <w:rPr>
+                <w:rFonts w:ascii="Times New Roman" w:hAnsi="Times New Roman" w:cs="Times New Roman"/>
+                <w:sz w:val="24"/>
+                <w:szCs w:val="24"/>
+              </w:rPr>
+              <w:t>Н. Красовского Уральского отделения Российской академии наук</w:t>
+            </w:r>
+            <w:r>
+              <w:rPr>
+                <w:rFonts w:ascii="Times New Roman" w:eastAsia="Times New Roman" w:hAnsi="Times New Roman" w:cs="Times New Roman"/>
+                <w:color w:val="000000"/>
+                <w:sz w:val="24"/>
+                <w:szCs w:val="24"/>
+                <w:lang w:eastAsia="ru-RU"/>
+              </w:rPr>
+              <w:t>, кандидат физико-математических наук</w:t>
+            </w:r>
+            <w:r>
+              <w:rPr>
+                <w:rFonts w:ascii="Times New Roman" w:eastAsia="Times New Roman" w:hAnsi="Times New Roman" w:cs="Times New Roman"/>
+                <w:color w:val="000000"/>
+                <w:sz w:val="24"/>
+                <w:szCs w:val="24"/>
+                <w:lang w:eastAsia="ru-RU"/>
               </w:rPr>
               <w:br/>
             </w:r>
             <w:r>
               <w:rPr>
-                <w:b w:val="0"/>
-                <w:sz w:val="24"/>
-                <w:szCs w:val="24"/>
-              </w:rPr>
-              <w:t>Мурзакаев Рустам Талгатович</w:t>
+                <w:rFonts w:ascii="Times New Roman" w:eastAsia="Times New Roman" w:hAnsi="Times New Roman" w:cs="Times New Roman"/>
+                <w:color w:val="000000"/>
+                <w:sz w:val="24"/>
+                <w:szCs w:val="24"/>
+                <w:lang w:eastAsia="ru-RU"/>
+              </w:rPr>
+              <w:t>Ченцов Павел Александрович.</w:t>
             </w:r>
           </w:p>
         </w:tc>
@@ -4041,22 +4050,22 @@
           </w:tcPr>
           <w:p>
             <w:pPr>
-              <w:spacing w:after="0"/>
-              <w:rPr>
-                <w:rFonts w:ascii="Times New Roman" w:eastAsia="Times New Roman" w:hAnsi="Times New Roman" w:cs="Times New Roman"/>
-                <w:color w:val="000000"/>
-                <w:sz w:val="24"/>
-                <w:szCs w:val="24"/>
-                <w:lang w:eastAsia="ru-RU"/>
-              </w:rPr>
-            </w:pPr>
-            <w:r>
-              <w:rPr>
-                <w:rFonts w:ascii="Times New Roman" w:hAnsi="Times New Roman" w:cs="Times New Roman"/>
-                <w:sz w:val="24"/>
-                <w:szCs w:val="24"/>
-              </w:rPr>
-              <w:t>614077, Пермский край, г. Пермь, пр-кт Комсомольский, д. 29</w:t>
+              <w:spacing w:after="0" w:line="240" w:lineRule="auto"/>
+              <w:rPr>
+                <w:rFonts w:ascii="Times New Roman" w:eastAsia="Times New Roman" w:hAnsi="Times New Roman" w:cs="Times New Roman"/>
+                <w:color w:val="000000"/>
+                <w:sz w:val="24"/>
+                <w:szCs w:val="24"/>
+                <w:lang w:eastAsia="ru-RU"/>
+              </w:rPr>
+            </w:pPr>
+            <w:r>
+              <w:rPr>
+                <w:rFonts w:ascii="Times New Roman" w:hAnsi="Times New Roman" w:cs="Times New Roman"/>
+                <w:sz w:val="24"/>
+                <w:szCs w:val="24"/>
+              </w:rPr>
+              <w:t>620137, Свердловская область, г. Екатеринбург, ул. Софьи Ковалевской, д. 16</w:t>
             </w:r>
           </w:p>
         </w:tc>
@@ -4136,19 +4145,30 @@
                 <w:sz w:val="24"/>
                 <w:szCs w:val="24"/>
               </w:rPr>
-              <w:t>Публичное акционерное общество «Уральский завод химического машиностроения»,</w:t>
+              <w:t>Пермский национальный исследовательский политехнический университет</w:t>
             </w:r>
             <w:r>
               <w:rPr>
                 <w:b w:val="0"/>
-                <w:sz w:val="24"/>
-                <w:szCs w:val="24"/>
-              </w:rPr>
-              <w:t xml:space="preserve"> главный конструктор</w:t>
+                <w:color w:val="000000"/>
+                <w:sz w:val="24"/>
+                <w:szCs w:val="24"/>
+              </w:rPr>
+              <w:t xml:space="preserve">, кандидат технических наук, </w:t>
             </w:r>
             <w:r>
               <w:rPr>
                 <w:b w:val="0"/>
+                <w:color w:val="000000"/>
+                <w:sz w:val="24"/>
+                <w:szCs w:val="24"/>
+              </w:rPr>
+              <w:t>доцент</w:t>
+            </w:r>
+            <w:r>
+              <w:rPr>
+                <w:b w:val="0"/>
+                <w:color w:val="000000"/>
                 <w:sz w:val="24"/>
                 <w:szCs w:val="24"/>
               </w:rPr>
@@ -4160,7 +4180,7 @@
                 <w:sz w:val="24"/>
                 <w:szCs w:val="24"/>
               </w:rPr>
-              <w:t>Мелкомуков Руслан Николаевич</w:t>
+              <w:t>Мурзакаев Рустам Талгатович</w:t>
             </w:r>
           </w:p>
         </w:tc>
@@ -4173,60 +4193,20 @@
             <w:pPr>
               <w:spacing w:after="0"/>
               <w:rPr>
-                <w:rFonts w:ascii="Times New Roman" w:hAnsi="Times New Roman" w:cs="Times New Roman"/>
-                <w:sz w:val="24"/>
-                <w:szCs w:val="24"/>
-              </w:rPr>
-            </w:pPr>
-            <w:r>
-              <w:rPr>
-                <w:rFonts w:ascii="Times New Roman" w:hAnsi="Times New Roman" w:cs="Times New Roman"/>
-                <w:sz w:val="24"/>
-                <w:szCs w:val="24"/>
-              </w:rPr>
-              <w:t xml:space="preserve">620010, </w:t>
-            </w:r>
-            <w:bookmarkStart w:id="0" w:name="_GoBack"/>
-            <w:bookmarkEnd w:id="0"/>
-            <w:r>
-              <w:rPr>
-                <w:rFonts w:ascii="Times New Roman" w:hAnsi="Times New Roman" w:cs="Times New Roman"/>
-                <w:sz w:val="24"/>
-                <w:szCs w:val="24"/>
-              </w:rPr>
-              <w:t>Свердловская область,</w:t>
-            </w:r>
-            <w:r>
-              <w:rPr>
-                <w:rFonts w:ascii="Times New Roman" w:hAnsi="Times New Roman" w:cs="Times New Roman"/>
-                <w:sz w:val="24"/>
-                <w:szCs w:val="24"/>
-              </w:rPr>
-              <w:t xml:space="preserve"> </w:t>
-            </w:r>
-            <w:r>
-              <w:rPr>
-                <w:rFonts w:ascii="Times New Roman" w:hAnsi="Times New Roman" w:cs="Times New Roman"/>
-                <w:sz w:val="24"/>
-                <w:szCs w:val="24"/>
-              </w:rPr>
-              <w:t>г. Екатеринбург,</w:t>
-            </w:r>
-            <w:r>
-              <w:rPr>
-                <w:rFonts w:ascii="Times New Roman" w:hAnsi="Times New Roman" w:cs="Times New Roman"/>
-                <w:sz w:val="24"/>
-                <w:szCs w:val="24"/>
-              </w:rPr>
-              <w:t xml:space="preserve"> </w:t>
-            </w:r>
-            <w:r>
-              <w:rPr>
-                <w:rFonts w:ascii="Times New Roman" w:hAnsi="Times New Roman" w:cs="Times New Roman"/>
-                <w:sz w:val="24"/>
-                <w:szCs w:val="24"/>
-              </w:rPr>
-              <w:t>пер. Хибиногорский, 33</w:t>
+                <w:rFonts w:ascii="Times New Roman" w:eastAsia="Times New Roman" w:hAnsi="Times New Roman" w:cs="Times New Roman"/>
+                <w:color w:val="000000"/>
+                <w:sz w:val="24"/>
+                <w:szCs w:val="24"/>
+                <w:lang w:eastAsia="ru-RU"/>
+              </w:rPr>
+            </w:pPr>
+            <w:r>
+              <w:rPr>
+                <w:rFonts w:ascii="Times New Roman" w:hAnsi="Times New Roman" w:cs="Times New Roman"/>
+                <w:sz w:val="24"/>
+                <w:szCs w:val="24"/>
+              </w:rPr>
+              <w:t>614077, Пермский край, г. Пермь, пр-кт Комсомольский, д. 29</w:t>
             </w:r>
           </w:p>
         </w:tc>
@@ -4292,28 +4272,69 @@
           </w:tcPr>
           <w:p>
             <w:pPr>
-              <w:spacing w:after="0"/>
-              <w:rPr>
-                <w:rFonts w:ascii="Times New Roman" w:hAnsi="Times New Roman" w:cs="Times New Roman"/>
-                <w:sz w:val="24"/>
-                <w:szCs w:val="24"/>
-              </w:rPr>
-            </w:pPr>
-            <w:r>
-              <w:rPr>
-                <w:rFonts w:ascii="Times New Roman" w:hAnsi="Times New Roman" w:cs="Times New Roman"/>
-                <w:sz w:val="24"/>
-                <w:szCs w:val="24"/>
-              </w:rPr>
-              <w:t>Ф</w:t>
-            </w:r>
-            <w:r>
-              <w:rPr>
-                <w:rFonts w:ascii="Times New Roman" w:hAnsi="Times New Roman" w:cs="Times New Roman"/>
-                <w:sz w:val="24"/>
-                <w:szCs w:val="24"/>
-              </w:rPr>
-              <w:t>ГАОУ</w:t>
+              <w:pStyle w:val="1"/>
+              <w:outlineLvl w:val="0"/>
+              <w:rPr>
+                <w:b w:val="0"/>
+                <w:sz w:val="24"/>
+                <w:szCs w:val="24"/>
+              </w:rPr>
+            </w:pPr>
+            <w:r>
+              <w:rPr>
+                <w:b w:val="0"/>
+                <w:sz w:val="24"/>
+                <w:szCs w:val="24"/>
+              </w:rPr>
+              <w:t>Публичное акционерное общество «Уральский завод химического машиностроения»,</w:t>
+            </w:r>
+            <w:r>
+              <w:rPr>
+                <w:b w:val="0"/>
+                <w:sz w:val="24"/>
+                <w:szCs w:val="24"/>
+              </w:rPr>
+              <w:t xml:space="preserve"> главный конструктор</w:t>
+            </w:r>
+            <w:r>
+              <w:rPr>
+                <w:b w:val="0"/>
+                <w:sz w:val="24"/>
+                <w:szCs w:val="24"/>
+              </w:rPr>
+              <w:br/>
+            </w:r>
+            <w:r>
+              <w:rPr>
+                <w:b w:val="0"/>
+                <w:sz w:val="24"/>
+                <w:szCs w:val="24"/>
+              </w:rPr>
+              <w:t>Мелкомуков Руслан Николаевич</w:t>
+            </w:r>
+          </w:p>
+        </w:tc>
+        <w:tc>
+          <w:tcPr>
+            <w:tcW w:w="3544" w:type="dxa"/>
+            <w:vAlign w:val="center"/>
+          </w:tcPr>
+          <w:p>
+            <w:pPr>
+              <w:spacing w:after="0"/>
+              <w:rPr>
+                <w:rFonts w:ascii="Times New Roman" w:hAnsi="Times New Roman" w:cs="Times New Roman"/>
+                <w:sz w:val="24"/>
+                <w:szCs w:val="24"/>
+              </w:rPr>
+            </w:pPr>
+            <w:r>
+              <w:rPr>
+                <w:rFonts w:ascii="Times New Roman" w:hAnsi="Times New Roman" w:cs="Times New Roman"/>
+                <w:sz w:val="24"/>
+                <w:szCs w:val="24"/>
+              </w:rPr>
+              <w:t>620010, Свердловская область,</w:t>
             </w:r>
             <w:r>
               <w:rPr>
@@ -4329,31 +4350,7 @@
                 <w:sz w:val="24"/>
                 <w:szCs w:val="24"/>
               </w:rPr>
-              <w:t xml:space="preserve">ВО </w:t>
-            </w:r>
-            <w:r>
-              <w:rPr>
-                <w:rFonts w:ascii="Times New Roman" w:hAnsi="Times New Roman" w:cs="Times New Roman"/>
-                <w:sz w:val="24"/>
-                <w:szCs w:val="24"/>
-              </w:rPr>
-              <w:t>Санкт-Петербургский государственный электротехнический университет «ЛЭТИ» им. В.И. Ульянова (Ленина)</w:t>
-            </w:r>
-            <w:r>
-              <w:rPr>
-                <w:rFonts w:ascii="Times New Roman" w:hAnsi="Times New Roman" w:cs="Times New Roman"/>
-                <w:sz w:val="24"/>
-                <w:szCs w:val="24"/>
-              </w:rPr>
-              <w:t>, кандидат технических наук, доцент, з</w:t>
-            </w:r>
-            <w:r>
-              <w:rPr>
-                <w:rFonts w:ascii="Times New Roman" w:hAnsi="Times New Roman" w:cs="Times New Roman"/>
-                <w:sz w:val="24"/>
-                <w:szCs w:val="24"/>
-              </w:rPr>
-              <w:t>аведующий кафедрой САПР</w:t>
+              <w:t>г. Екатеринбург,</w:t>
             </w:r>
             <w:r>
               <w:rPr>
@@ -4369,35 +4366,7 @@
                 <w:sz w:val="24"/>
                 <w:szCs w:val="24"/>
               </w:rPr>
-              <w:t>Рыжов Николай Геннадьевич</w:t>
-            </w:r>
-          </w:p>
-        </w:tc>
-        <w:tc>
-          <w:tcPr>
-            <w:tcW w:w="3544" w:type="dxa"/>
-            <w:vAlign w:val="center"/>
-          </w:tcPr>
-          <w:p>
-            <w:pPr>
-              <w:spacing w:after="0"/>
-              <w:rPr>
-                <w:rFonts w:ascii="Times New Roman" w:eastAsia="Times New Roman" w:hAnsi="Times New Roman" w:cs="Times New Roman"/>
-                <w:color w:val="000000"/>
-                <w:sz w:val="24"/>
-                <w:szCs w:val="24"/>
-                <w:lang w:eastAsia="ru-RU"/>
-              </w:rPr>
-            </w:pPr>
-            <w:r>
-              <w:rPr>
-                <w:rFonts w:ascii="Times New Roman" w:eastAsia="Times New Roman" w:hAnsi="Times New Roman" w:cs="Times New Roman"/>
-                <w:color w:val="000000"/>
-                <w:sz w:val="24"/>
-                <w:szCs w:val="24"/>
-                <w:lang w:eastAsia="ru-RU"/>
-              </w:rPr>
-              <w:t>197376, Санкт-Петербург, ул. Профессора Попова, 5</w:t>
+              <w:t>пер. Хибиногорский, 33</w:t>
             </w:r>
           </w:p>
         </w:tc>
@@ -4476,23 +4445,47 @@
                 <w:sz w:val="24"/>
                 <w:szCs w:val="24"/>
               </w:rPr>
-              <w:t>ФГБОУ ВО «</w:t>
-            </w:r>
-            <w:r>
-              <w:rPr>
-                <w:rFonts w:ascii="Times New Roman" w:hAnsi="Times New Roman" w:cs="Times New Roman"/>
-                <w:sz w:val="24"/>
-                <w:szCs w:val="24"/>
-              </w:rPr>
-              <w:t>Сибирский государственный университет телекоммуникаций и информатики</w:t>
-            </w:r>
-            <w:r>
-              <w:rPr>
-                <w:rFonts w:ascii="Times New Roman" w:hAnsi="Times New Roman" w:cs="Times New Roman"/>
-                <w:sz w:val="24"/>
-                <w:szCs w:val="24"/>
-              </w:rPr>
-              <w:t>», кандидат технических наук, доцент, з</w:t>
+              <w:t>Ф</w:t>
+            </w:r>
+            <w:r>
+              <w:rPr>
+                <w:rFonts w:ascii="Times New Roman" w:hAnsi="Times New Roman" w:cs="Times New Roman"/>
+                <w:sz w:val="24"/>
+                <w:szCs w:val="24"/>
+              </w:rPr>
+              <w:t>ГАОУ</w:t>
+            </w:r>
+            <w:r>
+              <w:rPr>
+                <w:rFonts w:ascii="Times New Roman" w:hAnsi="Times New Roman" w:cs="Times New Roman"/>
+                <w:sz w:val="24"/>
+                <w:szCs w:val="24"/>
+              </w:rPr>
+              <w:t xml:space="preserve"> </w:t>
+            </w:r>
+            <w:r>
+              <w:rPr>
+                <w:rFonts w:ascii="Times New Roman" w:hAnsi="Times New Roman" w:cs="Times New Roman"/>
+                <w:sz w:val="24"/>
+                <w:szCs w:val="24"/>
+              </w:rPr>
+              <w:t xml:space="preserve">ВО </w:t>
+            </w:r>
+            <w:r>
+              <w:rPr>
+                <w:rFonts w:ascii="Times New Roman" w:hAnsi="Times New Roman" w:cs="Times New Roman"/>
+                <w:sz w:val="24"/>
+                <w:szCs w:val="24"/>
+              </w:rPr>
+              <w:t>Санкт-Петербургский государственный электротехнический университет «ЛЭТИ» им. В.И. Ульянова (Ленина)</w:t>
+            </w:r>
+            <w:r>
+              <w:rPr>
+                <w:rFonts w:ascii="Times New Roman" w:hAnsi="Times New Roman" w:cs="Times New Roman"/>
+                <w:sz w:val="24"/>
+                <w:szCs w:val="24"/>
+              </w:rPr>
+              <w:t>, кандидат технических наук, доцент, з</w:t>
             </w:r>
             <w:r>
               <w:rPr>
@@ -4508,15 +4501,15 @@
                 <w:sz w:val="24"/>
                 <w:szCs w:val="24"/>
               </w:rPr>
-              <w:br/>
-            </w:r>
-            <w:r>
-              <w:rPr>
-                <w:rFonts w:ascii="Times New Roman" w:hAnsi="Times New Roman" w:cs="Times New Roman"/>
-                <w:sz w:val="24"/>
-                <w:szCs w:val="24"/>
-              </w:rPr>
-              <w:t>Забелин Леонид Юрьевич</w:t>
+              <w:t xml:space="preserve"> </w:t>
+            </w:r>
+            <w:r>
+              <w:rPr>
+                <w:rFonts w:ascii="Times New Roman" w:hAnsi="Times New Roman" w:cs="Times New Roman"/>
+                <w:sz w:val="24"/>
+                <w:szCs w:val="24"/>
+              </w:rPr>
+              <w:t>Рыжов Николай Геннадьевич</w:t>
             </w:r>
           </w:p>
         </w:tc>
@@ -4544,7 +4537,7 @@
                 <w:szCs w:val="24"/>
                 <w:lang w:eastAsia="ru-RU"/>
               </w:rPr>
-              <w:t>630102, г. Новосибирск, ул. Кирова, 86</w:t>
+              <w:t>197376, Санкт-Петербург, ул. Профессора Попова, 5</w:t>
             </w:r>
           </w:p>
         </w:tc>
@@ -4623,31 +4616,31 @@
                 <w:sz w:val="24"/>
                 <w:szCs w:val="24"/>
               </w:rPr>
-              <w:t>ФГАОУ ВО «Южный федеральный университет»</w:t>
-            </w:r>
-            <w:r>
-              <w:rPr>
-                <w:rFonts w:ascii="Times New Roman" w:hAnsi="Times New Roman" w:cs="Times New Roman"/>
-                <w:sz w:val="24"/>
-                <w:szCs w:val="24"/>
-              </w:rPr>
-              <w:t xml:space="preserve">, </w:t>
-            </w:r>
-            <w:r>
-              <w:rPr>
-                <w:rFonts w:ascii="Times New Roman" w:hAnsi="Times New Roman" w:cs="Times New Roman"/>
-                <w:sz w:val="24"/>
-                <w:szCs w:val="24"/>
-              </w:rPr>
-              <w:t>доктор технических наук, профессор</w:t>
-            </w:r>
-            <w:r>
-              <w:rPr>
-                <w:rFonts w:ascii="Times New Roman" w:hAnsi="Times New Roman" w:cs="Times New Roman"/>
-                <w:sz w:val="24"/>
-                <w:szCs w:val="24"/>
-              </w:rPr>
-              <w:t>, заведующий кафедрой САПР</w:t>
+              <w:t>ФГБОУ ВО «</w:t>
+            </w:r>
+            <w:r>
+              <w:rPr>
+                <w:rFonts w:ascii="Times New Roman" w:hAnsi="Times New Roman" w:cs="Times New Roman"/>
+                <w:sz w:val="24"/>
+                <w:szCs w:val="24"/>
+              </w:rPr>
+              <w:t>Сибирский государственный университет телекоммуникаций и информатики</w:t>
+            </w:r>
+            <w:r>
+              <w:rPr>
+                <w:rFonts w:ascii="Times New Roman" w:hAnsi="Times New Roman" w:cs="Times New Roman"/>
+                <w:sz w:val="24"/>
+                <w:szCs w:val="24"/>
+              </w:rPr>
+              <w:t>», кандидат технических наук, доцент, з</w:t>
+            </w:r>
+            <w:r>
+              <w:rPr>
+                <w:rFonts w:ascii="Times New Roman" w:hAnsi="Times New Roman" w:cs="Times New Roman"/>
+                <w:sz w:val="24"/>
+                <w:szCs w:val="24"/>
+              </w:rPr>
+              <w:t>аведующий кафедрой САПР</w:t>
             </w:r>
             <w:r>
               <w:rPr>
@@ -4663,7 +4656,7 @@
                 <w:sz w:val="24"/>
                 <w:szCs w:val="24"/>
               </w:rPr>
-              <w:t>Курейчик Владимир Викторович.</w:t>
+              <w:t>Забелин Леонид Юрьевич</w:t>
             </w:r>
           </w:p>
         </w:tc>
@@ -4691,87 +4684,7 @@
                 <w:szCs w:val="24"/>
                 <w:lang w:eastAsia="ru-RU"/>
               </w:rPr>
-              <w:t>347928</w:t>
-            </w:r>
-            <w:r>
-              <w:rPr>
-                <w:rFonts w:ascii="Times New Roman" w:eastAsia="Times New Roman" w:hAnsi="Times New Roman" w:cs="Times New Roman"/>
-                <w:color w:val="000000"/>
-                <w:sz w:val="24"/>
-                <w:szCs w:val="24"/>
-                <w:lang w:eastAsia="ru-RU"/>
-              </w:rPr>
-              <w:t xml:space="preserve">, </w:t>
-            </w:r>
-            <w:r>
-              <w:rPr>
-                <w:rFonts w:ascii="Times New Roman" w:eastAsia="Times New Roman" w:hAnsi="Times New Roman" w:cs="Times New Roman"/>
-                <w:color w:val="000000"/>
-                <w:sz w:val="24"/>
-                <w:szCs w:val="24"/>
-                <w:lang w:eastAsia="ru-RU"/>
-              </w:rPr>
-              <w:t>Россия,</w:t>
-            </w:r>
-            <w:r>
-              <w:rPr>
-                <w:rFonts w:ascii="Times New Roman" w:eastAsia="Times New Roman" w:hAnsi="Times New Roman" w:cs="Times New Roman"/>
-                <w:color w:val="000000"/>
-                <w:sz w:val="24"/>
-                <w:szCs w:val="24"/>
-                <w:lang w:eastAsia="ru-RU"/>
-              </w:rPr>
-              <w:t xml:space="preserve"> </w:t>
-            </w:r>
-            <w:r>
-              <w:rPr>
-                <w:rFonts w:ascii="Times New Roman" w:eastAsia="Times New Roman" w:hAnsi="Times New Roman" w:cs="Times New Roman"/>
-                <w:color w:val="000000"/>
-                <w:sz w:val="24"/>
-                <w:szCs w:val="24"/>
-                <w:lang w:eastAsia="ru-RU"/>
-              </w:rPr>
-              <w:t>Ростовская область, г.</w:t>
-            </w:r>
-            <w:r>
-              <w:rPr>
-                <w:rFonts w:ascii="Times New Roman" w:eastAsia="Times New Roman" w:hAnsi="Times New Roman" w:cs="Times New Roman"/>
-                <w:color w:val="000000"/>
-                <w:sz w:val="24"/>
-                <w:szCs w:val="24"/>
-                <w:lang w:eastAsia="ru-RU"/>
-              </w:rPr>
-              <w:t xml:space="preserve"> </w:t>
-            </w:r>
-            <w:r>
-              <w:rPr>
-                <w:rFonts w:ascii="Times New Roman" w:eastAsia="Times New Roman" w:hAnsi="Times New Roman" w:cs="Times New Roman"/>
-                <w:color w:val="000000"/>
-                <w:sz w:val="24"/>
-                <w:szCs w:val="24"/>
-                <w:lang w:eastAsia="ru-RU"/>
-              </w:rPr>
-              <w:t>Таганрог,</w:t>
-            </w:r>
-            <w:r>
-              <w:rPr>
-                <w:rFonts w:ascii="Times New Roman" w:eastAsia="Times New Roman" w:hAnsi="Times New Roman" w:cs="Times New Roman"/>
-                <w:color w:val="000000"/>
-                <w:sz w:val="24"/>
-                <w:szCs w:val="24"/>
-                <w:lang w:eastAsia="ru-RU"/>
-              </w:rPr>
-              <w:t xml:space="preserve"> </w:t>
-            </w:r>
-            <w:r>
-              <w:rPr>
-                <w:rFonts w:ascii="Times New Roman" w:eastAsia="Times New Roman" w:hAnsi="Times New Roman" w:cs="Times New Roman"/>
-                <w:color w:val="000000"/>
-                <w:sz w:val="24"/>
-                <w:szCs w:val="24"/>
-                <w:lang w:eastAsia="ru-RU"/>
-              </w:rPr>
-              <w:t>пер. Энгельса,1</w:t>
+              <w:t>630102, г. Новосибирск, ул. Кирова, 86</w:t>
             </w:r>
           </w:p>
         </w:tc>
@@ -5009,7 +4922,23 @@
                 <w:sz w:val="24"/>
                 <w:szCs w:val="24"/>
               </w:rPr>
-              <w:t>ФГБОУ ВО</w:t>
+              <w:t xml:space="preserve">ФГБОУ ВО </w:t>
+            </w:r>
+            <w:r>
+              <w:rPr>
+                <w:rFonts w:ascii="Times New Roman" w:hAnsi="Times New Roman" w:cs="Times New Roman"/>
+                <w:sz w:val="24"/>
+                <w:szCs w:val="24"/>
+              </w:rPr>
+              <w:t>«</w:t>
+            </w:r>
+            <w:r>
+              <w:rPr>
+                <w:rFonts w:ascii="Times New Roman" w:hAnsi="Times New Roman" w:cs="Times New Roman"/>
+                <w:sz w:val="24"/>
+                <w:szCs w:val="24"/>
+              </w:rPr>
+              <w:t>Рязанский государственный радиотехнический университет имени В.</w:t>
             </w:r>
             <w:r>
               <w:rPr>
@@ -5025,30 +4954,6 @@
                 <w:sz w:val="24"/>
                 <w:szCs w:val="24"/>
               </w:rPr>
-              <w:t>«</w:t>
-            </w:r>
-            <w:r>
-              <w:rPr>
-                <w:rFonts w:ascii="Times New Roman" w:hAnsi="Times New Roman" w:cs="Times New Roman"/>
-                <w:sz w:val="24"/>
-                <w:szCs w:val="24"/>
-              </w:rPr>
-              <w:t>Рязанский государственный радиотехнический университет имени В.</w:t>
-            </w:r>
-            <w:r>
-              <w:rPr>
-                <w:rFonts w:ascii="Times New Roman" w:hAnsi="Times New Roman" w:cs="Times New Roman"/>
-                <w:sz w:val="24"/>
-                <w:szCs w:val="24"/>
-              </w:rPr>
-              <w:t xml:space="preserve"> </w:t>
-            </w:r>
-            <w:r>
-              <w:rPr>
-                <w:rFonts w:ascii="Times New Roman" w:hAnsi="Times New Roman" w:cs="Times New Roman"/>
-                <w:sz w:val="24"/>
-                <w:szCs w:val="24"/>
-              </w:rPr>
               <w:t>Ф. Уткина</w:t>
             </w:r>
             <w:r>
@@ -5073,15 +4978,7 @@
                 <w:sz w:val="24"/>
                 <w:szCs w:val="24"/>
               </w:rPr>
-              <w:t>, заведующий кафедрой</w:t>
-            </w:r>
-            <w:r>
-              <w:rPr>
-                <w:rFonts w:ascii="Times New Roman" w:hAnsi="Times New Roman" w:cs="Times New Roman"/>
-                <w:sz w:val="24"/>
-                <w:szCs w:val="24"/>
-              </w:rPr>
-              <w:t xml:space="preserve"> САПР ВС</w:t>
+              <w:t>, заведующий кафедрой САПР ВС</w:t>
             </w:r>
           </w:p>
           <w:p>
@@ -5241,13 +5138,6 @@
                 <w:szCs w:val="24"/>
               </w:rPr>
               <w:br/>
-            </w:r>
-            <w:r>
-              <w:rPr>
-                <w:rFonts w:ascii="Times New Roman" w:hAnsi="Times New Roman" w:cs="Times New Roman"/>
-                <w:sz w:val="24"/>
-                <w:szCs w:val="24"/>
-              </w:rPr>
               <w:t>Бельтюков Анатолий Петрович</w:t>
             </w:r>
           </w:p>
@@ -5946,13 +5836,6 @@
                 <w:szCs w:val="24"/>
               </w:rPr>
               <w:br/>
-            </w:r>
-            <w:r>
-              <w:rPr>
-                <w:rFonts w:ascii="Times New Roman" w:hAnsi="Times New Roman" w:cs="Times New Roman"/>
-                <w:sz w:val="24"/>
-                <w:szCs w:val="24"/>
-              </w:rPr>
               <w:t>Кураксин Сергей Анатольевич</w:t>
             </w:r>
           </w:p>
@@ -6156,13 +6039,6 @@
                 <w:szCs w:val="24"/>
               </w:rPr>
               <w:br/>
-            </w:r>
-            <w:r>
-              <w:rPr>
-                <w:rFonts w:ascii="Times New Roman" w:hAnsi="Times New Roman" w:cs="Times New Roman"/>
-                <w:sz w:val="24"/>
-                <w:szCs w:val="24"/>
-              </w:rPr>
               <w:t>Бурков Владимир Николаевич</w:t>
             </w:r>
           </w:p>
@@ -6307,13 +6183,6 @@
                 <w:szCs w:val="24"/>
               </w:rPr>
               <w:br/>
-            </w:r>
-            <w:r>
-              <w:rPr>
-                <w:rFonts w:ascii="Times New Roman" w:hAnsi="Times New Roman" w:cs="Times New Roman"/>
-                <w:sz w:val="24"/>
-                <w:szCs w:val="24"/>
-              </w:rPr>
               <w:t>Филиппов Глеб Сергеевич</w:t>
             </w:r>
           </w:p>
@@ -6645,82 +6514,83 @@
             <w:pPr>
               <w:spacing w:after="0"/>
               <w:rPr>
-                <w:rFonts w:ascii="Times New Roman" w:hAnsi="Times New Roman" w:cs="Times New Roman"/>
-                <w:sz w:val="24"/>
-                <w:szCs w:val="24"/>
-              </w:rPr>
-            </w:pPr>
-            <w:r>
-              <w:rPr>
-                <w:rFonts w:ascii="Times New Roman" w:hAnsi="Times New Roman" w:cs="Times New Roman"/>
-                <w:sz w:val="24"/>
-                <w:szCs w:val="24"/>
-              </w:rPr>
-              <w:t xml:space="preserve">ФГУП «НИИФООЛИОС ВНЦ «ГОИ им. С.И. Вавилова», </w:t>
-            </w:r>
-            <w:r>
-              <w:rPr>
-                <w:rFonts w:ascii="Times New Roman" w:hAnsi="Times New Roman" w:cs="Times New Roman"/>
-                <w:sz w:val="24"/>
-                <w:szCs w:val="24"/>
-              </w:rPr>
-              <w:t>д</w:t>
-            </w:r>
-            <w:r>
-              <w:rPr>
-                <w:rFonts w:ascii="Times New Roman" w:hAnsi="Times New Roman" w:cs="Times New Roman"/>
-                <w:sz w:val="24"/>
-                <w:szCs w:val="24"/>
-              </w:rPr>
-              <w:t>иректор</w:t>
-            </w:r>
-            <w:r>
-              <w:rPr>
-                <w:rFonts w:ascii="Times New Roman" w:hAnsi="Times New Roman" w:cs="Times New Roman"/>
-                <w:sz w:val="24"/>
-                <w:szCs w:val="24"/>
-              </w:rPr>
-              <w:t>,</w:t>
-            </w:r>
-            <w:r>
-              <w:rPr>
-                <w:rFonts w:ascii="Times New Roman" w:hAnsi="Times New Roman" w:cs="Times New Roman"/>
-                <w:sz w:val="24"/>
-                <w:szCs w:val="24"/>
-              </w:rPr>
-              <w:t xml:space="preserve"> кандидат физико-математических наук</w:t>
-            </w:r>
-            <w:r>
-              <w:rPr>
-                <w:rFonts w:ascii="Times New Roman" w:hAnsi="Times New Roman" w:cs="Times New Roman"/>
-                <w:sz w:val="24"/>
-                <w:szCs w:val="24"/>
-              </w:rPr>
-              <w:br/>
-            </w:r>
-            <w:r>
-              <w:rPr>
-                <w:rFonts w:ascii="Times New Roman" w:hAnsi="Times New Roman" w:cs="Times New Roman"/>
-                <w:sz w:val="24"/>
-                <w:szCs w:val="24"/>
-              </w:rPr>
-              <w:t>Мак</w:t>
-            </w:r>
-            <w:r>
-              <w:rPr>
-                <w:rFonts w:ascii="Times New Roman" w:hAnsi="Times New Roman" w:cs="Times New Roman"/>
-                <w:sz w:val="24"/>
-                <w:szCs w:val="24"/>
-              </w:rPr>
-              <w:t xml:space="preserve"> </w:t>
-            </w:r>
-            <w:r>
-              <w:rPr>
-                <w:rFonts w:ascii="Times New Roman" w:hAnsi="Times New Roman" w:cs="Times New Roman"/>
-                <w:sz w:val="24"/>
-                <w:szCs w:val="24"/>
-              </w:rPr>
-              <w:t xml:space="preserve">Андрей Артурович </w:t>
+                <w:rFonts w:ascii="Times New Roman" w:eastAsia="Times New Roman" w:hAnsi="Times New Roman" w:cs="Times New Roman"/>
+                <w:color w:val="000000"/>
+                <w:sz w:val="24"/>
+                <w:szCs w:val="24"/>
+                <w:highlight w:val="yellow"/>
+                <w:lang w:eastAsia="ru-RU"/>
+              </w:rPr>
+            </w:pPr>
+            <w:r>
+              <w:rPr>
+                <w:rFonts w:ascii="Times New Roman" w:eastAsia="Calibri" w:hAnsi="Times New Roman" w:cs="Times New Roman"/>
+                <w:sz w:val="24"/>
+                <w:szCs w:val="24"/>
+              </w:rPr>
+              <w:t>Янишевская Анна Генриховна</w:t>
+            </w:r>
+            <w:r>
+              <w:rPr>
+                <w:rFonts w:ascii="Times New Roman" w:eastAsia="Times New Roman" w:hAnsi="Times New Roman" w:cs="Times New Roman"/>
+                <w:color w:val="000000"/>
+                <w:sz w:val="24"/>
+                <w:szCs w:val="24"/>
+                <w:lang w:eastAsia="ru-RU"/>
+              </w:rPr>
+              <w:t xml:space="preserve">, доктор технических наук, доцент, </w:t>
+            </w:r>
+            <w:r>
+              <w:rPr>
+                <w:rFonts w:ascii="Times New Roman" w:eastAsia="Calibri" w:hAnsi="Times New Roman" w:cs="Times New Roman"/>
+                <w:sz w:val="24"/>
+                <w:szCs w:val="24"/>
+              </w:rPr>
+              <w:t>Ф</w:t>
+            </w:r>
+            <w:r>
+              <w:rPr>
+                <w:rFonts w:ascii="Times New Roman" w:hAnsi="Times New Roman" w:cs="Times New Roman"/>
+                <w:sz w:val="24"/>
+                <w:szCs w:val="24"/>
+              </w:rPr>
+              <w:t xml:space="preserve">ГБОУ ВО </w:t>
+            </w:r>
+            <w:r>
+              <w:rPr>
+                <w:rFonts w:ascii="Times New Roman" w:eastAsia="Calibri" w:hAnsi="Times New Roman" w:cs="Times New Roman"/>
+                <w:sz w:val="24"/>
+                <w:szCs w:val="24"/>
+              </w:rPr>
+              <w:t>«Омский государственный технический университет»</w:t>
+            </w:r>
+            <w:r>
+              <w:rPr>
+                <w:rFonts w:ascii="Times New Roman" w:eastAsia="Times New Roman" w:hAnsi="Times New Roman" w:cs="Times New Roman"/>
+                <w:color w:val="000000"/>
+                <w:sz w:val="24"/>
+                <w:szCs w:val="24"/>
+                <w:lang w:eastAsia="ru-RU"/>
+              </w:rPr>
+              <w:t xml:space="preserve">, </w:t>
+            </w:r>
+            <w:r>
+              <w:rPr>
+                <w:rFonts w:ascii="Times New Roman" w:eastAsia="Calibri" w:hAnsi="Times New Roman" w:cs="Times New Roman"/>
+                <w:sz w:val="24"/>
+                <w:szCs w:val="24"/>
+              </w:rPr>
+              <w:t>профессор кафедры «Инженерная геометрия и САПР»</w:t>
+            </w:r>
+            <w:r>
+              <w:rPr>
+                <w:rFonts w:ascii="Times New Roman" w:eastAsia="Times New Roman" w:hAnsi="Times New Roman" w:cs="Times New Roman"/>
+                <w:color w:val="000000"/>
+                <w:sz w:val="24"/>
+                <w:szCs w:val="24"/>
+                <w:lang w:eastAsia="ru-RU"/>
+              </w:rPr>
+              <w:t>.</w:t>
             </w:r>
           </w:p>
         </w:tc>
@@ -6734,37 +6604,20 @@
               <w:spacing w:after="0"/>
               <w:rPr>
                 <w:rFonts w:ascii="Times New Roman" w:eastAsia="Times New Roman" w:hAnsi="Times New Roman" w:cs="Times New Roman"/>
-                <w:sz w:val="24"/>
-                <w:szCs w:val="24"/>
-                <w:lang w:eastAsia="ru-RU"/>
-              </w:rPr>
-            </w:pPr>
-            <w:r>
-              <w:rPr>
-                <w:rFonts w:ascii="Times New Roman" w:eastAsia="Times New Roman" w:hAnsi="Times New Roman" w:cs="Times New Roman"/>
-                <w:sz w:val="24"/>
-                <w:szCs w:val="24"/>
-                <w:lang w:eastAsia="ru-RU"/>
-              </w:rPr>
-              <w:t>199053 Россия, Санкт-Петербург, ФГУП «НИИФООЛИОС ВНЦ «ГОИ им. С.</w:t>
-            </w:r>
-            <w:r>
-              <w:rPr>
-                <w:rFonts w:ascii="Times New Roman" w:eastAsia="Times New Roman" w:hAnsi="Times New Roman" w:cs="Times New Roman"/>
-                <w:sz w:val="24"/>
-                <w:szCs w:val="24"/>
-                <w:lang w:eastAsia="ru-RU"/>
-              </w:rPr>
-              <w:t xml:space="preserve"> </w:t>
-            </w:r>
-            <w:r>
-              <w:rPr>
-                <w:rFonts w:ascii="Times New Roman" w:eastAsia="Times New Roman" w:hAnsi="Times New Roman" w:cs="Times New Roman"/>
-                <w:sz w:val="24"/>
-                <w:szCs w:val="24"/>
-                <w:lang w:eastAsia="ru-RU"/>
-              </w:rPr>
-              <w:t>И. Вавилова», а/я 26</w:t>
+                <w:color w:val="000000"/>
+                <w:sz w:val="24"/>
+                <w:szCs w:val="24"/>
+                <w:highlight w:val="yellow"/>
+                <w:lang w:eastAsia="ru-RU"/>
+              </w:rPr>
+            </w:pPr>
+            <w:r>
+              <w:rPr>
+                <w:rFonts w:ascii="Times New Roman" w:eastAsia="Calibri" w:hAnsi="Times New Roman" w:cs="Times New Roman"/>
+                <w:sz w:val="24"/>
+                <w:szCs w:val="24"/>
+              </w:rPr>
+              <w:t>644050, Россия, Омская область, г. Омск, пр. Мира, д. 11</w:t>
             </w:r>
           </w:p>
         </w:tc>
@@ -6785,16 +6638,6 @@
                 <w:lang w:eastAsia="ru-RU"/>
               </w:rPr>
             </w:pPr>
-            <w:r>
-              <w:rPr>
-                <w:rFonts w:ascii="Times New Roman" w:eastAsia="Times New Roman" w:hAnsi="Times New Roman" w:cs="Times New Roman"/>
-                <w:color w:val="000000"/>
-                <w:sz w:val="24"/>
-                <w:szCs w:val="24"/>
-                <w:lang w:eastAsia="ru-RU"/>
-              </w:rPr>
-              <w:t>1</w:t>
-            </w:r>
           </w:p>
         </w:tc>
       </w:tr>
@@ -6843,23 +6686,39 @@
                 <w:sz w:val="24"/>
                 <w:szCs w:val="24"/>
               </w:rPr>
-              <w:t>Санкт-Петербургский политехнический университет Петра Великого</w:t>
-            </w:r>
-            <w:r>
-              <w:rPr>
-                <w:rFonts w:ascii="Times New Roman" w:hAnsi="Times New Roman" w:cs="Times New Roman"/>
-                <w:sz w:val="24"/>
-                <w:szCs w:val="24"/>
-              </w:rPr>
-              <w:t xml:space="preserve">, проректор, </w:t>
-            </w:r>
-            <w:r>
-              <w:rPr>
-                <w:rFonts w:ascii="Times New Roman" w:hAnsi="Times New Roman" w:cs="Times New Roman"/>
-                <w:sz w:val="24"/>
-                <w:szCs w:val="24"/>
-              </w:rPr>
-              <w:t>доктор технических наук профессор</w:t>
+              <w:t xml:space="preserve">ФГУП «НИИФООЛИОС ВНЦ «ГОИ им. С.И. Вавилова», </w:t>
+            </w:r>
+            <w:r>
+              <w:rPr>
+                <w:rFonts w:ascii="Times New Roman" w:hAnsi="Times New Roman" w:cs="Times New Roman"/>
+                <w:sz w:val="24"/>
+                <w:szCs w:val="24"/>
+              </w:rPr>
+              <w:t>д</w:t>
+            </w:r>
+            <w:r>
+              <w:rPr>
+                <w:rFonts w:ascii="Times New Roman" w:hAnsi="Times New Roman" w:cs="Times New Roman"/>
+                <w:sz w:val="24"/>
+                <w:szCs w:val="24"/>
+              </w:rPr>
+              <w:t>иректор</w:t>
+            </w:r>
+            <w:r>
+              <w:rPr>
+                <w:rFonts w:ascii="Times New Roman" w:hAnsi="Times New Roman" w:cs="Times New Roman"/>
+                <w:sz w:val="24"/>
+                <w:szCs w:val="24"/>
+              </w:rPr>
+              <w:t>,</w:t>
+            </w:r>
+            <w:r>
+              <w:rPr>
+                <w:rFonts w:ascii="Times New Roman" w:hAnsi="Times New Roman" w:cs="Times New Roman"/>
+                <w:sz w:val="24"/>
+                <w:szCs w:val="24"/>
+              </w:rPr>
+              <w:t xml:space="preserve"> кандидат физико-математических наук</w:t>
             </w:r>
             <w:r>
               <w:rPr>
@@ -6875,15 +6734,7 @@
                 <w:sz w:val="24"/>
                 <w:szCs w:val="24"/>
               </w:rPr>
-              <w:t xml:space="preserve">Арсеньев Дмитрий </w:t>
-            </w:r>
-            <w:r>
-              <w:rPr>
-                <w:rFonts w:ascii="Times New Roman" w:hAnsi="Times New Roman" w:cs="Times New Roman"/>
-                <w:sz w:val="24"/>
-                <w:szCs w:val="24"/>
-              </w:rPr>
-              <w:t>Германович</w:t>
+              <w:t xml:space="preserve">Мак Андрей Артурович </w:t>
             </w:r>
           </w:p>
         </w:tc>
@@ -6909,25 +6760,25 @@
                 <w:szCs w:val="24"/>
                 <w:lang w:eastAsia="ru-RU"/>
               </w:rPr>
-              <w:t>195251</w:t>
-            </w:r>
-            <w:r>
-              <w:rPr>
-                <w:rFonts w:ascii="Times New Roman" w:eastAsia="Times New Roman" w:hAnsi="Times New Roman" w:cs="Times New Roman"/>
-                <w:sz w:val="24"/>
-                <w:szCs w:val="24"/>
-                <w:lang w:eastAsia="ru-RU"/>
-              </w:rPr>
-              <w:t xml:space="preserve">, </w:t>
-            </w:r>
-            <w:r>
-              <w:rPr>
-                <w:rFonts w:ascii="Times New Roman" w:eastAsia="Times New Roman" w:hAnsi="Times New Roman" w:cs="Times New Roman"/>
-                <w:sz w:val="24"/>
-                <w:szCs w:val="24"/>
-                <w:lang w:eastAsia="ru-RU"/>
-              </w:rPr>
-              <w:t xml:space="preserve">Санкт-Петербург, ул. Политехническая д. 29, </w:t>
+              <w:t>199053 Россия, Санкт-Петербург, ФГУП «НИИФООЛИОС ВНЦ «ГОИ им. С.</w:t>
+            </w:r>
+            <w:r>
+              <w:rPr>
+                <w:rFonts w:ascii="Times New Roman" w:eastAsia="Times New Roman" w:hAnsi="Times New Roman" w:cs="Times New Roman"/>
+                <w:sz w:val="24"/>
+                <w:szCs w:val="24"/>
+                <w:lang w:eastAsia="ru-RU"/>
+              </w:rPr>
+              <w:t xml:space="preserve"> </w:t>
+            </w:r>
+            <w:r>
+              <w:rPr>
+                <w:rFonts w:ascii="Times New Roman" w:eastAsia="Times New Roman" w:hAnsi="Times New Roman" w:cs="Times New Roman"/>
+                <w:sz w:val="24"/>
+                <w:szCs w:val="24"/>
+                <w:lang w:eastAsia="ru-RU"/>
+              </w:rPr>
+              <w:t>И. Вавилова», а/я 26</w:t>
             </w:r>
           </w:p>
         </w:tc>
@@ -7006,63 +6857,23 @@
                 <w:sz w:val="24"/>
                 <w:szCs w:val="24"/>
               </w:rPr>
-              <w:t>ФГБОУ ВО "МГТУ "СТАНКИН"</w:t>
-            </w:r>
-            <w:r>
-              <w:rPr>
-                <w:rFonts w:ascii="Times New Roman" w:hAnsi="Times New Roman" w:cs="Times New Roman"/>
-                <w:sz w:val="24"/>
-                <w:szCs w:val="24"/>
-              </w:rPr>
-              <w:t>,</w:t>
-            </w:r>
-            <w:r>
-              <w:rPr>
-                <w:rFonts w:ascii="Times New Roman" w:hAnsi="Times New Roman" w:cs="Times New Roman"/>
-                <w:sz w:val="24"/>
-                <w:szCs w:val="24"/>
-              </w:rPr>
-              <w:t xml:space="preserve"> </w:t>
-            </w:r>
-            <w:r>
-              <w:rPr>
-                <w:rFonts w:ascii="Times New Roman" w:hAnsi="Times New Roman" w:cs="Times New Roman"/>
-                <w:sz w:val="24"/>
-                <w:szCs w:val="24"/>
-              </w:rPr>
-              <w:t>з</w:t>
-            </w:r>
-            <w:r>
-              <w:rPr>
-                <w:rFonts w:ascii="Times New Roman" w:hAnsi="Times New Roman" w:cs="Times New Roman"/>
-                <w:sz w:val="24"/>
-                <w:szCs w:val="24"/>
-              </w:rPr>
-              <w:t xml:space="preserve">ав. кафедрой ИТиВС, </w:t>
-            </w:r>
-            <w:r>
-              <w:rPr>
-                <w:rFonts w:ascii="Times New Roman" w:hAnsi="Times New Roman" w:cs="Times New Roman"/>
-                <w:sz w:val="24"/>
-                <w:szCs w:val="24"/>
-              </w:rPr>
-              <w:t>доктор технических наук</w:t>
-            </w:r>
-            <w:r>
-              <w:rPr>
-                <w:rFonts w:ascii="Times New Roman" w:hAnsi="Times New Roman" w:cs="Times New Roman"/>
-                <w:sz w:val="24"/>
-                <w:szCs w:val="24"/>
-              </w:rPr>
-              <w:t>,</w:t>
-            </w:r>
-            <w:r>
-              <w:rPr>
-                <w:rFonts w:ascii="Times New Roman" w:hAnsi="Times New Roman" w:cs="Times New Roman"/>
-                <w:sz w:val="24"/>
-                <w:szCs w:val="24"/>
-              </w:rPr>
-              <w:t xml:space="preserve"> профессор</w:t>
+              <w:t>Санкт-Петербургский политехнический университет Петра Великого</w:t>
+            </w:r>
+            <w:r>
+              <w:rPr>
+                <w:rFonts w:ascii="Times New Roman" w:hAnsi="Times New Roman" w:cs="Times New Roman"/>
+                <w:sz w:val="24"/>
+                <w:szCs w:val="24"/>
+              </w:rPr>
+              <w:t xml:space="preserve">, проректор, </w:t>
+            </w:r>
+            <w:r>
+              <w:rPr>
+                <w:rFonts w:ascii="Times New Roman" w:hAnsi="Times New Roman" w:cs="Times New Roman"/>
+                <w:sz w:val="24"/>
+                <w:szCs w:val="24"/>
+              </w:rPr>
+              <w:t>доктор технических наук профессор</w:t>
             </w:r>
             <w:r>
               <w:rPr>
@@ -7078,7 +6889,15 @@
                 <w:sz w:val="24"/>
                 <w:szCs w:val="24"/>
               </w:rPr>
-              <w:t>Волкова Галина Дмитриевна</w:t>
+              <w:t xml:space="preserve">Арсеньев Дмитрий </w:t>
+            </w:r>
+            <w:r>
+              <w:rPr>
+                <w:rFonts w:ascii="Times New Roman" w:hAnsi="Times New Roman" w:cs="Times New Roman"/>
+                <w:sz w:val="24"/>
+                <w:szCs w:val="24"/>
+              </w:rPr>
+              <w:t>Германович</w:t>
             </w:r>
           </w:p>
         </w:tc>
@@ -7104,25 +6923,25 @@
                 <w:szCs w:val="24"/>
                 <w:lang w:eastAsia="ru-RU"/>
               </w:rPr>
-              <w:t>127994, Москва, Вадковский переулок, дом 3-а (Старый корпус),</w:t>
-            </w:r>
-            <w:r>
-              <w:rPr>
-                <w:rFonts w:ascii="Times New Roman" w:eastAsia="Times New Roman" w:hAnsi="Times New Roman" w:cs="Times New Roman"/>
-                <w:sz w:val="24"/>
-                <w:szCs w:val="24"/>
-                <w:lang w:eastAsia="ru-RU"/>
-              </w:rPr>
-              <w:t xml:space="preserve"> </w:t>
-            </w:r>
-            <w:r>
-              <w:rPr>
-                <w:rFonts w:ascii="Times New Roman" w:eastAsia="Times New Roman" w:hAnsi="Times New Roman" w:cs="Times New Roman"/>
-                <w:sz w:val="24"/>
-                <w:szCs w:val="24"/>
-                <w:lang w:eastAsia="ru-RU"/>
-              </w:rPr>
-              <w:t>аудитория 217</w:t>
+              <w:t>195251</w:t>
+            </w:r>
+            <w:r>
+              <w:rPr>
+                <w:rFonts w:ascii="Times New Roman" w:eastAsia="Times New Roman" w:hAnsi="Times New Roman" w:cs="Times New Roman"/>
+                <w:sz w:val="24"/>
+                <w:szCs w:val="24"/>
+                <w:lang w:eastAsia="ru-RU"/>
+              </w:rPr>
+              <w:t xml:space="preserve">, </w:t>
+            </w:r>
+            <w:r>
+              <w:rPr>
+                <w:rFonts w:ascii="Times New Roman" w:eastAsia="Times New Roman" w:hAnsi="Times New Roman" w:cs="Times New Roman"/>
+                <w:sz w:val="24"/>
+                <w:szCs w:val="24"/>
+                <w:lang w:eastAsia="ru-RU"/>
+              </w:rPr>
+              <w:t xml:space="preserve">Санкт-Петербург, ул. Политехническая д. 29, </w:t>
             </w:r>
           </w:p>
         </w:tc>
@@ -7201,23 +7020,63 @@
                 <w:sz w:val="24"/>
                 <w:szCs w:val="24"/>
               </w:rPr>
-              <w:t>ФГАОУ «</w:t>
-            </w:r>
-            <w:r>
-              <w:rPr>
-                <w:rFonts w:ascii="Times New Roman" w:hAnsi="Times New Roman" w:cs="Times New Roman"/>
-                <w:sz w:val="24"/>
-                <w:szCs w:val="24"/>
-              </w:rPr>
-              <w:t>Российский университет транспорта</w:t>
-            </w:r>
-            <w:r>
-              <w:rPr>
-                <w:rFonts w:ascii="Times New Roman" w:hAnsi="Times New Roman" w:cs="Times New Roman"/>
-                <w:sz w:val="24"/>
-                <w:szCs w:val="24"/>
-              </w:rPr>
-              <w:t>» (МИИТ), доцент, кандидат технических наук, заведующий кафедрой САПР</w:t>
+              <w:t>ФГБОУ ВО "МГТУ "СТАНКИН"</w:t>
+            </w:r>
+            <w:r>
+              <w:rPr>
+                <w:rFonts w:ascii="Times New Roman" w:hAnsi="Times New Roman" w:cs="Times New Roman"/>
+                <w:sz w:val="24"/>
+                <w:szCs w:val="24"/>
+              </w:rPr>
+              <w:t>,</w:t>
+            </w:r>
+            <w:r>
+              <w:rPr>
+                <w:rFonts w:ascii="Times New Roman" w:hAnsi="Times New Roman" w:cs="Times New Roman"/>
+                <w:sz w:val="24"/>
+                <w:szCs w:val="24"/>
+              </w:rPr>
+              <w:t xml:space="preserve"> </w:t>
+            </w:r>
+            <w:r>
+              <w:rPr>
+                <w:rFonts w:ascii="Times New Roman" w:hAnsi="Times New Roman" w:cs="Times New Roman"/>
+                <w:sz w:val="24"/>
+                <w:szCs w:val="24"/>
+              </w:rPr>
+              <w:t>з</w:t>
+            </w:r>
+            <w:r>
+              <w:rPr>
+                <w:rFonts w:ascii="Times New Roman" w:hAnsi="Times New Roman" w:cs="Times New Roman"/>
+                <w:sz w:val="24"/>
+                <w:szCs w:val="24"/>
+              </w:rPr>
+              <w:t xml:space="preserve">ав. кафедрой ИТиВС, </w:t>
+            </w:r>
+            <w:r>
+              <w:rPr>
+                <w:rFonts w:ascii="Times New Roman" w:hAnsi="Times New Roman" w:cs="Times New Roman"/>
+                <w:sz w:val="24"/>
+                <w:szCs w:val="24"/>
+              </w:rPr>
+              <w:t>доктор технических наук</w:t>
+            </w:r>
+            <w:r>
+              <w:rPr>
+                <w:rFonts w:ascii="Times New Roman" w:hAnsi="Times New Roman" w:cs="Times New Roman"/>
+                <w:sz w:val="24"/>
+                <w:szCs w:val="24"/>
+              </w:rPr>
+              <w:t>,</w:t>
+            </w:r>
+            <w:r>
+              <w:rPr>
+                <w:rFonts w:ascii="Times New Roman" w:hAnsi="Times New Roman" w:cs="Times New Roman"/>
+                <w:sz w:val="24"/>
+                <w:szCs w:val="24"/>
+              </w:rPr>
+              <w:t xml:space="preserve"> профессор</w:t>
             </w:r>
             <w:r>
               <w:rPr>
@@ -7226,14 +7085,7 @@
                 <w:szCs w:val="24"/>
               </w:rPr>
               <w:br/>
-            </w:r>
-            <w:r>
-              <w:rPr>
-                <w:rFonts w:ascii="Times New Roman" w:hAnsi="Times New Roman" w:cs="Times New Roman"/>
-                <w:sz w:val="24"/>
-                <w:szCs w:val="24"/>
-              </w:rPr>
-              <w:t>Нестеров Иван Владимирович</w:t>
+              <w:t>Волкова Галина Дмитриевна</w:t>
             </w:r>
           </w:p>
         </w:tc>
@@ -7246,18 +7098,38 @@
             <w:pPr>
               <w:spacing w:after="0"/>
               <w:rPr>
-                <w:rFonts w:ascii="Times New Roman" w:hAnsi="Times New Roman" w:cs="Times New Roman"/>
-                <w:sz w:val="24"/>
-                <w:szCs w:val="24"/>
-              </w:rPr>
-            </w:pPr>
-            <w:r>
-              <w:rPr>
-                <w:rFonts w:ascii="Times New Roman" w:hAnsi="Times New Roman" w:cs="Times New Roman"/>
-                <w:sz w:val="24"/>
-                <w:szCs w:val="24"/>
-              </w:rPr>
-              <w:t>127055, г. Москва, Минаевский пер, д. 2</w:t>
+                <w:rFonts w:ascii="Times New Roman" w:eastAsia="Times New Roman" w:hAnsi="Times New Roman" w:cs="Times New Roman"/>
+                <w:sz w:val="24"/>
+                <w:szCs w:val="24"/>
+                <w:lang w:eastAsia="ru-RU"/>
+              </w:rPr>
+            </w:pPr>
+            <w:r>
+              <w:rPr>
+                <w:rFonts w:ascii="Times New Roman" w:eastAsia="Times New Roman" w:hAnsi="Times New Roman" w:cs="Times New Roman"/>
+                <w:sz w:val="24"/>
+                <w:szCs w:val="24"/>
+                <w:lang w:eastAsia="ru-RU"/>
+              </w:rPr>
+              <w:t>127994, Москва, Вадковский переулок, дом 3-а (Старый корпус),</w:t>
+            </w:r>
+            <w:r>
+              <w:rPr>
+                <w:rFonts w:ascii="Times New Roman" w:eastAsia="Times New Roman" w:hAnsi="Times New Roman" w:cs="Times New Roman"/>
+                <w:sz w:val="24"/>
+                <w:szCs w:val="24"/>
+                <w:lang w:eastAsia="ru-RU"/>
+              </w:rPr>
+              <w:t xml:space="preserve"> </w:t>
+            </w:r>
+            <w:r>
+              <w:rPr>
+                <w:rFonts w:ascii="Times New Roman" w:eastAsia="Times New Roman" w:hAnsi="Times New Roman" w:cs="Times New Roman"/>
+                <w:sz w:val="24"/>
+                <w:szCs w:val="24"/>
+                <w:lang w:eastAsia="ru-RU"/>
+              </w:rPr>
+              <w:t>аудитория 217</w:t>
             </w:r>
           </w:p>
         </w:tc>
@@ -7336,31 +7208,23 @@
                 <w:sz w:val="24"/>
                 <w:szCs w:val="24"/>
               </w:rPr>
-              <w:t>ФГБОУ ВО «</w:t>
-            </w:r>
-            <w:r>
-              <w:rPr>
-                <w:rFonts w:ascii="Times New Roman" w:hAnsi="Times New Roman" w:cs="Times New Roman"/>
-                <w:sz w:val="24"/>
-                <w:szCs w:val="24"/>
-              </w:rPr>
-              <w:t>Национальный исследовательский Мордовский государственный университет им. Н.П. Огарёва</w:t>
-            </w:r>
-            <w:r>
-              <w:rPr>
-                <w:rFonts w:ascii="Times New Roman" w:hAnsi="Times New Roman" w:cs="Times New Roman"/>
-                <w:sz w:val="24"/>
-                <w:szCs w:val="24"/>
-              </w:rPr>
-              <w:t xml:space="preserve">», заведующий кафедрой САПР, </w:t>
-            </w:r>
-            <w:r>
-              <w:rPr>
-                <w:rFonts w:ascii="Times New Roman" w:hAnsi="Times New Roman" w:cs="Times New Roman"/>
-                <w:sz w:val="24"/>
-                <w:szCs w:val="24"/>
-              </w:rPr>
-              <w:t>кандидат технических наук</w:t>
+              <w:t>ФГАОУ «</w:t>
+            </w:r>
+            <w:r>
+              <w:rPr>
+                <w:rFonts w:ascii="Times New Roman" w:hAnsi="Times New Roman" w:cs="Times New Roman"/>
+                <w:sz w:val="24"/>
+                <w:szCs w:val="24"/>
+              </w:rPr>
+              <w:t>Российский университет транспорта</w:t>
+            </w:r>
+            <w:r>
+              <w:rPr>
+                <w:rFonts w:ascii="Times New Roman" w:hAnsi="Times New Roman" w:cs="Times New Roman"/>
+                <w:sz w:val="24"/>
+                <w:szCs w:val="24"/>
+              </w:rPr>
+              <w:t>» (МИИТ), доцент, кандидат технических наук, заведующий кафедрой САПР</w:t>
             </w:r>
             <w:r>
               <w:rPr>
@@ -7376,7 +7240,7 @@
                 <w:sz w:val="24"/>
                 <w:szCs w:val="24"/>
               </w:rPr>
-              <w:t>Алексей Валентинович Шамаев</w:t>
+              <w:t>Нестеров Иван Владимирович</w:t>
             </w:r>
           </w:p>
         </w:tc>
@@ -7400,7 +7264,7 @@
                 <w:sz w:val="24"/>
                 <w:szCs w:val="24"/>
               </w:rPr>
-              <w:t>430005, Республика Мордовия, г. Саранск, ул. Большевистская, д. 68</w:t>
+              <w:t>127055, г. Москва, Минаевский пер, д. 2</w:t>
             </w:r>
           </w:p>
         </w:tc>
@@ -7487,39 +7351,23 @@
                 <w:sz w:val="24"/>
                 <w:szCs w:val="24"/>
               </w:rPr>
-              <w:t>Комсомольский-на-Амуре государственный университет</w:t>
-            </w:r>
-            <w:r>
-              <w:rPr>
-                <w:rFonts w:ascii="Times New Roman" w:hAnsi="Times New Roman" w:cs="Times New Roman"/>
-                <w:sz w:val="24"/>
-                <w:szCs w:val="24"/>
-              </w:rPr>
-              <w:t xml:space="preserve">», </w:t>
-            </w:r>
-            <w:r>
-              <w:rPr>
-                <w:rFonts w:ascii="Times New Roman" w:hAnsi="Times New Roman" w:cs="Times New Roman"/>
-                <w:sz w:val="24"/>
-                <w:szCs w:val="24"/>
-              </w:rPr>
-              <w:t>заведующий кафедрой САПР,</w:t>
-            </w:r>
-            <w:r>
-              <w:rPr>
-                <w:rFonts w:ascii="Times New Roman" w:hAnsi="Times New Roman" w:cs="Times New Roman"/>
-                <w:sz w:val="24"/>
-                <w:szCs w:val="24"/>
-              </w:rPr>
-              <w:t xml:space="preserve"> </w:t>
-            </w:r>
-            <w:r>
-              <w:rPr>
-                <w:rFonts w:ascii="Times New Roman" w:hAnsi="Times New Roman" w:cs="Times New Roman"/>
-                <w:sz w:val="24"/>
-                <w:szCs w:val="24"/>
-              </w:rPr>
-              <w:t>кандидат технических наук, доцент</w:t>
+              <w:t>Национальный исследовательский Мордовский государственный университет им. Н.П. Огарёва</w:t>
+            </w:r>
+            <w:r>
+              <w:rPr>
+                <w:rFonts w:ascii="Times New Roman" w:hAnsi="Times New Roman" w:cs="Times New Roman"/>
+                <w:sz w:val="24"/>
+                <w:szCs w:val="24"/>
+              </w:rPr>
+              <w:t xml:space="preserve">», заведующий кафедрой САПР, </w:t>
+            </w:r>
+            <w:r>
+              <w:rPr>
+                <w:rFonts w:ascii="Times New Roman" w:hAnsi="Times New Roman" w:cs="Times New Roman"/>
+                <w:sz w:val="24"/>
+                <w:szCs w:val="24"/>
+              </w:rPr>
+              <w:t>кандидат технических наук</w:t>
             </w:r>
             <w:r>
               <w:rPr>
@@ -7535,7 +7383,7 @@
                 <w:sz w:val="24"/>
                 <w:szCs w:val="24"/>
               </w:rPr>
-              <w:t>Куриный Владислав Викторович</w:t>
+              <w:t>Алексей Валентинович Шамаев</w:t>
             </w:r>
           </w:p>
         </w:tc>
@@ -7559,7 +7407,7 @@
                 <w:sz w:val="24"/>
                 <w:szCs w:val="24"/>
               </w:rPr>
-              <w:t>681013, Хабаровский край, г. Комсомольск-на-Амуре, проспект Ленина, 27</w:t>
+              <w:t>430005, Республика Мордовия, г. Саранск, ул. Большевистская, д. 68</w:t>
             </w:r>
           </w:p>
         </w:tc>
@@ -7638,47 +7486,31 @@
                 <w:sz w:val="24"/>
                 <w:szCs w:val="24"/>
               </w:rPr>
-              <w:t>ФГБОУ ВО «Воронежский государственный технический университет»</w:t>
-            </w:r>
-            <w:r>
-              <w:rPr>
-                <w:rFonts w:ascii="Times New Roman" w:hAnsi="Times New Roman" w:cs="Times New Roman"/>
-                <w:sz w:val="24"/>
-                <w:szCs w:val="24"/>
-              </w:rPr>
-              <w:t>, заведующий кафедрой САПР,</w:t>
-            </w:r>
-            <w:r>
-              <w:rPr>
-                <w:rFonts w:ascii="Times New Roman" w:hAnsi="Times New Roman" w:cs="Times New Roman"/>
-                <w:sz w:val="24"/>
-                <w:szCs w:val="24"/>
-              </w:rPr>
-              <w:t xml:space="preserve"> </w:t>
-            </w:r>
-            <w:r>
-              <w:rPr>
-                <w:rFonts w:ascii="Times New Roman" w:hAnsi="Times New Roman" w:cs="Times New Roman"/>
-                <w:sz w:val="24"/>
-                <w:szCs w:val="24"/>
-              </w:rPr>
-              <w:t>доктор технических наук</w:t>
-            </w:r>
-            <w:r>
-              <w:rPr>
-                <w:rFonts w:ascii="Times New Roman" w:hAnsi="Times New Roman" w:cs="Times New Roman"/>
-                <w:sz w:val="24"/>
-                <w:szCs w:val="24"/>
-              </w:rPr>
-              <w:t xml:space="preserve">, </w:t>
-            </w:r>
-            <w:r>
-              <w:rPr>
-                <w:rFonts w:ascii="Times New Roman" w:hAnsi="Times New Roman" w:cs="Times New Roman"/>
-                <w:sz w:val="24"/>
-                <w:szCs w:val="24"/>
-              </w:rPr>
-              <w:t>профессор</w:t>
+              <w:t>ФГБОУ ВО «</w:t>
+            </w:r>
+            <w:r>
+              <w:rPr>
+                <w:rFonts w:ascii="Times New Roman" w:hAnsi="Times New Roman" w:cs="Times New Roman"/>
+                <w:sz w:val="24"/>
+                <w:szCs w:val="24"/>
+              </w:rPr>
+              <w:t>Комсомольский-на-Амуре государственный университет</w:t>
+            </w:r>
+            <w:r>
+              <w:rPr>
+                <w:rFonts w:ascii="Times New Roman" w:hAnsi="Times New Roman" w:cs="Times New Roman"/>
+                <w:sz w:val="24"/>
+                <w:szCs w:val="24"/>
+              </w:rPr>
+              <w:t xml:space="preserve">», заведующий кафедрой САПР, </w:t>
+            </w:r>
+            <w:r>
+              <w:rPr>
+                <w:rFonts w:ascii="Times New Roman" w:hAnsi="Times New Roman" w:cs="Times New Roman"/>
+                <w:sz w:val="24"/>
+                <w:szCs w:val="24"/>
+              </w:rPr>
+              <w:t>кандидат технических наук, доцент</w:t>
             </w:r>
             <w:r>
               <w:rPr>
@@ -7694,7 +7526,7 @@
                 <w:sz w:val="24"/>
                 <w:szCs w:val="24"/>
               </w:rPr>
-              <w:t>Львович Яков Евсеевич</w:t>
+              <w:t>Куриный Владислав Викторович</w:t>
             </w:r>
           </w:p>
         </w:tc>
@@ -7718,7 +7550,7 @@
                 <w:sz w:val="24"/>
                 <w:szCs w:val="24"/>
               </w:rPr>
-              <w:t>394006, г. Воронеж, ул. 20-летия Октября, 84</w:t>
+              <w:t>681013, Хабаровский край, г. Комсомольск-на-Амуре, проспект Ленина, 27</w:t>
             </w:r>
           </w:p>
         </w:tc>
@@ -7797,15 +7629,7 @@
                 <w:sz w:val="24"/>
                 <w:szCs w:val="24"/>
               </w:rPr>
-              <w:t>ФГБОУ ВО «Пензенский государственный университет»</w:t>
-            </w:r>
-            <w:r>
-              <w:rPr>
-                <w:rFonts w:ascii="Times New Roman" w:hAnsi="Times New Roman" w:cs="Times New Roman"/>
-                <w:sz w:val="24"/>
-                <w:szCs w:val="24"/>
-              </w:rPr>
-              <w:t xml:space="preserve">, заведующий кафедрой САПР, </w:t>
+              <w:t xml:space="preserve">ФГБОУ ВО «Воронежский государственный технический университет», заведующий кафедрой САПР, </w:t>
             </w:r>
             <w:r>
               <w:rPr>
@@ -7845,7 +7669,7 @@
                 <w:sz w:val="24"/>
                 <w:szCs w:val="24"/>
               </w:rPr>
-              <w:t>Бершадский Александр Моисеевич</w:t>
+              <w:t>Львович Яков Евсеевич</w:t>
             </w:r>
           </w:p>
         </w:tc>
@@ -7869,39 +7693,7 @@
                 <w:sz w:val="24"/>
                 <w:szCs w:val="24"/>
               </w:rPr>
-              <w:t>440026, г. Пенза,</w:t>
-            </w:r>
-            <w:r>
-              <w:rPr>
-                <w:rFonts w:ascii="Times New Roman" w:hAnsi="Times New Roman" w:cs="Times New Roman"/>
-                <w:sz w:val="24"/>
-                <w:szCs w:val="24"/>
-              </w:rPr>
-              <w:t xml:space="preserve"> </w:t>
-            </w:r>
-            <w:r>
-              <w:rPr>
-                <w:rFonts w:ascii="Times New Roman" w:hAnsi="Times New Roman" w:cs="Times New Roman"/>
-                <w:sz w:val="24"/>
-                <w:szCs w:val="24"/>
-              </w:rPr>
-              <w:t>ул. Красная, 40, ПГУ,</w:t>
-            </w:r>
-            <w:r>
-              <w:rPr>
-                <w:rFonts w:ascii="Times New Roman" w:hAnsi="Times New Roman" w:cs="Times New Roman"/>
-                <w:sz w:val="24"/>
-                <w:szCs w:val="24"/>
-              </w:rPr>
-              <w:t xml:space="preserve"> </w:t>
-            </w:r>
-            <w:r>
-              <w:rPr>
-                <w:rFonts w:ascii="Times New Roman" w:hAnsi="Times New Roman" w:cs="Times New Roman"/>
-                <w:sz w:val="24"/>
-                <w:szCs w:val="24"/>
-              </w:rPr>
-              <w:t>7 корпус, 2 этаж, ауд. 7а–201</w:t>
+              <w:t>394006, г. Воронеж, ул. 20-летия Октября, 84</w:t>
             </w:r>
           </w:p>
         </w:tc>
@@ -7941,6 +7733,157 @@
         </w:trPr>
         <w:tc>
           <w:tcPr>
+            <w:tcW w:w="627" w:type="dxa"/>
+          </w:tcPr>
+          <w:p>
+            <w:pPr>
+              <w:pStyle w:val="a4"/>
+              <w:numPr>
+                <w:ilvl w:val="0"/>
+                <w:numId w:val="1"/>
+              </w:numPr>
+              <w:spacing w:after="0" w:line="240" w:lineRule="auto"/>
+              <w:rPr>
+                <w:rFonts w:ascii="Times New Roman" w:hAnsi="Times New Roman" w:cs="Times New Roman"/>
+                <w:sz w:val="24"/>
+                <w:szCs w:val="24"/>
+                <w:lang w:bidi="ar-IQ"/>
+              </w:rPr>
+            </w:pPr>
+          </w:p>
+        </w:tc>
+        <w:tc>
+          <w:tcPr>
+            <w:tcW w:w="4046" w:type="dxa"/>
+            <w:vAlign w:val="center"/>
+          </w:tcPr>
+          <w:p>
+            <w:pPr>
+              <w:spacing w:after="0"/>
+              <w:rPr>
+                <w:rFonts w:ascii="Times New Roman" w:hAnsi="Times New Roman" w:cs="Times New Roman"/>
+                <w:sz w:val="24"/>
+                <w:szCs w:val="24"/>
+              </w:rPr>
+            </w:pPr>
+            <w:r>
+              <w:rPr>
+                <w:rFonts w:ascii="Times New Roman" w:hAnsi="Times New Roman" w:cs="Times New Roman"/>
+                <w:sz w:val="24"/>
+                <w:szCs w:val="24"/>
+              </w:rPr>
+              <w:t>ФГБОУ ВО «Пензенский государственный университет»</w:t>
+            </w:r>
+            <w:r>
+              <w:rPr>
+                <w:rFonts w:ascii="Times New Roman" w:hAnsi="Times New Roman" w:cs="Times New Roman"/>
+                <w:sz w:val="24"/>
+                <w:szCs w:val="24"/>
+              </w:rPr>
+              <w:t xml:space="preserve">, заведующий кафедрой САПР, </w:t>
+            </w:r>
+            <w:r>
+              <w:rPr>
+                <w:rFonts w:ascii="Times New Roman" w:hAnsi="Times New Roman" w:cs="Times New Roman"/>
+                <w:sz w:val="24"/>
+                <w:szCs w:val="24"/>
+              </w:rPr>
+              <w:t>доктор технических наук</w:t>
+            </w:r>
+            <w:r>
+              <w:rPr>
+                <w:rFonts w:ascii="Times New Roman" w:hAnsi="Times New Roman" w:cs="Times New Roman"/>
+                <w:sz w:val="24"/>
+                <w:szCs w:val="24"/>
+              </w:rPr>
+              <w:t xml:space="preserve">, </w:t>
+            </w:r>
+            <w:r>
+              <w:rPr>
+                <w:rFonts w:ascii="Times New Roman" w:hAnsi="Times New Roman" w:cs="Times New Roman"/>
+                <w:sz w:val="24"/>
+                <w:szCs w:val="24"/>
+              </w:rPr>
+              <w:t>профессор</w:t>
+            </w:r>
+            <w:r>
+              <w:rPr>
+                <w:rFonts w:ascii="Times New Roman" w:hAnsi="Times New Roman" w:cs="Times New Roman"/>
+                <w:sz w:val="24"/>
+                <w:szCs w:val="24"/>
+              </w:rPr>
+              <w:br/>
+            </w:r>
+            <w:r>
+              <w:rPr>
+                <w:rFonts w:ascii="Times New Roman" w:hAnsi="Times New Roman" w:cs="Times New Roman"/>
+                <w:sz w:val="24"/>
+                <w:szCs w:val="24"/>
+              </w:rPr>
+              <w:t>Бершадский Александр Моисеевич</w:t>
+            </w:r>
+          </w:p>
+        </w:tc>
+        <w:tc>
+          <w:tcPr>
+            <w:tcW w:w="3544" w:type="dxa"/>
+            <w:vAlign w:val="center"/>
+          </w:tcPr>
+          <w:p>
+            <w:pPr>
+              <w:spacing w:after="0"/>
+              <w:rPr>
+                <w:rFonts w:ascii="Times New Roman" w:hAnsi="Times New Roman" w:cs="Times New Roman"/>
+                <w:sz w:val="24"/>
+                <w:szCs w:val="24"/>
+              </w:rPr>
+            </w:pPr>
+            <w:r>
+              <w:rPr>
+                <w:rFonts w:ascii="Times New Roman" w:hAnsi="Times New Roman" w:cs="Times New Roman"/>
+                <w:sz w:val="24"/>
+                <w:szCs w:val="24"/>
+              </w:rPr>
+              <w:t>440026, г. Пенза, ул. Красная, 40, ПГУ, 7 корпус, 2 этаж, ауд. 7а–201</w:t>
+            </w:r>
+          </w:p>
+        </w:tc>
+        <w:tc>
+          <w:tcPr>
+            <w:tcW w:w="992" w:type="dxa"/>
+            <w:vAlign w:val="center"/>
+          </w:tcPr>
+          <w:p>
+            <w:pPr>
+              <w:spacing w:after="0"/>
+              <w:jc w:val="center"/>
+              <w:rPr>
+                <w:rFonts w:ascii="Times New Roman" w:eastAsia="Times New Roman" w:hAnsi="Times New Roman" w:cs="Times New Roman"/>
+                <w:color w:val="000000"/>
+                <w:sz w:val="24"/>
+                <w:szCs w:val="24"/>
+                <w:lang w:eastAsia="ru-RU"/>
+              </w:rPr>
+            </w:pPr>
+            <w:r>
+              <w:rPr>
+                <w:rFonts w:ascii="Times New Roman" w:eastAsia="Times New Roman" w:hAnsi="Times New Roman" w:cs="Times New Roman"/>
+                <w:color w:val="000000"/>
+                <w:sz w:val="24"/>
+                <w:szCs w:val="24"/>
+                <w:lang w:eastAsia="ru-RU"/>
+              </w:rPr>
+              <w:t>1</w:t>
+            </w:r>
+          </w:p>
+        </w:tc>
+      </w:tr>
+      <w:tr>
+        <w:trPr>
+          <w:cantSplit/>
+        </w:trPr>
+        <w:tc>
+          <w:tcPr>
             <w:tcW w:w="8217" w:type="dxa"/>
             <w:gridSpan w:val="3"/>
           </w:tcPr>
@@ -7997,8 +7940,22 @@
                 <w:szCs w:val="24"/>
                 <w:lang w:eastAsia="ru-RU"/>
               </w:rPr>
-              <w:t>55</w:t>
-            </w:r>
+              <w:t>5</w:t>
+            </w:r>
+            <w:r>
+              <w:rPr>
+                <w:rFonts w:ascii="Times New Roman" w:eastAsia="Times New Roman" w:hAnsi="Times New Roman" w:cs="Times New Roman"/>
+                <w:b/>
+                <w:bCs/>
+                <w:color w:val="000000"/>
+                <w:sz w:val="24"/>
+                <w:szCs w:val="24"/>
+                <w:lang w:eastAsia="ru-RU"/>
+              </w:rPr>
+              <w:t>6</w:t>
+            </w:r>
+            <w:bookmarkStart w:id="0" w:name="_GoBack"/>
+            <w:bookmarkEnd w:id="0"/>
           </w:p>
         </w:tc>
       </w:tr>

</xml_diff>